<commit_message>
Inicio script server enrutador
</commit_message>
<xml_diff>
--- a/TFG_GARCÍA_SAIZ_SEBASTIÁN_DAVID_2_ASIX.docx
+++ b/TFG_GARCÍA_SAIZ_SEBASTIÁN_DAVID_2_ASIX.docx
@@ -310,11 +310,9 @@
       <w:r>
         <w:t xml:space="preserve">Manuel Tomás </w:t>
       </w:r>
-      <w:proofErr w:type="spellStart"/>
-      <w:r>
-        <w:t>Gimenez</w:t>
-      </w:r>
-      <w:proofErr w:type="spellEnd"/>
+      <w:r>
+        <w:t>Giménez</w:t>
+      </w:r>
       <w:r>
         <w:t xml:space="preserve"> Albert</w:t>
       </w:r>
@@ -3494,30 +3492,14 @@
           <w:sz w:val="20"/>
           <w:szCs w:val="20"/>
         </w:rPr>
-        <w:t xml:space="preserve">la estructura </w:t>
-      </w:r>
-      <w:proofErr w:type="gramStart"/>
-      <w:r>
-        <w:rPr>
-          <w:sz w:val="20"/>
-          <w:szCs w:val="20"/>
-        </w:rPr>
-        <w:t xml:space="preserve">del </w:t>
-      </w:r>
-      <w:r>
-        <w:rPr>
-          <w:sz w:val="20"/>
-          <w:szCs w:val="20"/>
-        </w:rPr>
-        <w:t>mismo</w:t>
-      </w:r>
-      <w:proofErr w:type="gramEnd"/>
-      <w:r>
-        <w:rPr>
-          <w:sz w:val="20"/>
-          <w:szCs w:val="20"/>
-        </w:rPr>
-        <w:t>.</w:t>
+        <w:t xml:space="preserve">la estructura del </w:t>
+      </w:r>
+      <w:r>
+        <w:rPr>
+          <w:sz w:val="20"/>
+          <w:szCs w:val="20"/>
+        </w:rPr>
+        <w:t>mismo.</w:t>
       </w:r>
     </w:p>
     <w:p>
@@ -4567,16 +4549,8 @@
         <w:rPr>
           <w:sz w:val="20"/>
         </w:rPr>
-        <w:t xml:space="preserve">a una mayor facilidad de acceso al </w:t>
-      </w:r>
-      <w:proofErr w:type="gramStart"/>
-      <w:r>
-        <w:rPr>
-          <w:sz w:val="20"/>
-        </w:rPr>
-        <w:t>mismo</w:t>
-      </w:r>
-      <w:proofErr w:type="gramEnd"/>
+        <w:t>a una mayor facilidad de acceso al mismo</w:t>
+      </w:r>
       <w:r>
         <w:rPr>
           <w:sz w:val="20"/>
@@ -5056,8 +5030,15 @@
         <w:rPr>
           <w:sz w:val="20"/>
         </w:rPr>
-        <w:t xml:space="preserve"> deberemos usar </w:t>
-      </w:r>
+        <w:t xml:space="preserve"> deberemos usar</w:t>
+      </w:r>
+      <w:r>
+        <w:rPr>
+          <w:sz w:val="20"/>
+        </w:rPr>
+        <w:t xml:space="preserve"> </w:t>
+      </w:r>
+      <w:proofErr w:type="spellStart"/>
       <w:r>
         <w:rPr>
           <w:b/>
@@ -5065,60 +5046,50 @@
           <w:sz w:val="20"/>
           <w:u w:val="single"/>
         </w:rPr>
-        <w:t>VirtualBox</w:t>
-      </w:r>
-      <w:r>
-        <w:rPr>
-          <w:sz w:val="20"/>
-        </w:rPr>
-        <w:t xml:space="preserve">, </w:t>
-      </w:r>
-      <w:r>
-        <w:rPr>
-          <w:i/>
-          <w:iCs/>
-          <w:sz w:val="20"/>
-        </w:rPr>
-        <w:t xml:space="preserve">“software para virtualización, </w:t>
-      </w:r>
-      <w:proofErr w:type="spellStart"/>
-      <w:r>
-        <w:rPr>
-          <w:i/>
-          <w:iCs/>
-          <w:sz w:val="20"/>
-        </w:rPr>
-        <w:t>tambien</w:t>
+        <w:t>Hyper</w:t>
       </w:r>
       <w:proofErr w:type="spellEnd"/>
       <w:r>
         <w:rPr>
-          <w:i/>
-          <w:iCs/>
-          <w:sz w:val="20"/>
-        </w:rPr>
-        <w:t xml:space="preserve"> conocido como hipervisor de tipo 2, que se utilizar para virtualizar sistemas operativos dentro de nuestro ordenador existente, creando lo que se conoce como máquina virtual.”</w:t>
-      </w:r>
-      <w:r>
-        <w:rPr>
-          <w:i/>
-          <w:iCs/>
+          <w:b/>
+          <w:bCs/>
+          <w:sz w:val="20"/>
+          <w:u w:val="single"/>
+        </w:rPr>
+        <w:t>-v</w:t>
+      </w:r>
+      <w:r>
+        <w:rPr>
+          <w:sz w:val="20"/>
+        </w:rPr>
+        <w:t xml:space="preserve"> “</w:t>
+      </w:r>
+      <w:r>
+        <w:rPr>
+          <w:sz w:val="20"/>
+        </w:rPr>
+        <w:t>producto de virtualización de hardware de Microsoft. Le permite crear y ejecutar una versión de software de un equipo, denominada máquina virtual. Cada máquina virtual actúa como un equipo completo, ejecutando un sistema operativo y programas.</w:t>
+      </w:r>
+      <w:r>
+        <w:rPr>
+          <w:sz w:val="20"/>
+        </w:rPr>
+        <w:t>”</w:t>
+      </w:r>
+      <w:r>
+        <w:rPr>
           <w:sz w:val="20"/>
         </w:rPr>
         <w:fldChar w:fldCharType="begin"/>
       </w:r>
       <w:r>
         <w:rPr>
-          <w:i/>
-          <w:iCs/>
-          <w:sz w:val="20"/>
-        </w:rPr>
-        <w:instrText xml:space="preserve"> ADDIN ZOTERO_ITEM CSL_CITATION {"citationID":"PLanQvok","properties":{"formattedCitation":"(7)","plainCitation":"(7)","noteIndex":0},"citationItems":[{"id":9,"uris":["http://zotero.org/users/local/TfWqBE2S/items/259N6AK4"],"itemData":{"id":9,"type":"webpage","abstract":"VirtualBox: Te explicamos qu&amp;eacute; es y para qu&amp;eacute; sirve. VirtualBox es un software para virtualizaci&amp;oacute;n,&amp;nbsp;tambien conocido como&amp;nbsp;hipervisor de tipo 2, que se utilizar para virtualizar sistemas operativos dentro de nuestro ordenador existente, creando lo que se conoce como m&amp;aacute;quina...","container-title":"GEEKNETIC","language":"es","title":"VirtualBox: ¿Qué es y para qué sirve? - Definición","title-short":"VirtualBox","URL":"https://www.geeknetic.es/VirtualBox/que-es-y-para-que-sirve","accessed":{"date-parts":[["2024",2,11]]},"issued":{"date-parts":[["2020",4,24]]}}}],"schema":"https://github.com/citation-style-language/schema/raw/master/csl-citation.json"} </w:instrText>
-      </w:r>
-      <w:r>
-        <w:rPr>
-          <w:i/>
-          <w:iCs/>
+          <w:sz w:val="20"/>
+        </w:rPr>
+        <w:instrText xml:space="preserve"> ADDIN ZOTERO_ITEM CSL_CITATION {"citationID":"5cU5QQ34","properties":{"formattedCitation":"(7)","plainCitation":"(7)","noteIndex":0},"citationItems":[{"id":30,"uris":["http://zotero.org/users/local/TfWqBE2S/items/KAN388XU"],"itemData":{"id":30,"type":"webpage","abstract":"Describe qué es Hyper-V, cómo obtenerlo, características clave y usos habituales.","language":"es-es","title":"Información general sobre la tecnología Hyper-V","URL":"https://learn.microsoft.com/es-es/windows-server/virtualization/hyper-v/hyper-v-technology-overview","author":[{"family":"BenjaminArmstrong","given":""}],"accessed":{"date-parts":[["2024",3,25]]},"issued":{"date-parts":[["2023",3,9]]}}}],"schema":"https://github.com/citation-style-language/schema/raw/master/csl-citation.json"} </w:instrText>
+      </w:r>
+      <w:r>
+        <w:rPr>
           <w:sz w:val="20"/>
         </w:rPr>
         <w:fldChar w:fldCharType="separate"/>
@@ -5131,16 +5102,12 @@
       </w:r>
       <w:r>
         <w:rPr>
-          <w:i/>
-          <w:iCs/>
           <w:sz w:val="20"/>
         </w:rPr>
         <w:fldChar w:fldCharType="end"/>
       </w:r>
       <w:r>
         <w:rPr>
-          <w:i/>
-          <w:iCs/>
           <w:sz w:val="20"/>
         </w:rPr>
         <w:t>.</w:t>
@@ -6970,23 +6937,7 @@
           <w:sz w:val="20"/>
           <w:szCs w:val="20"/>
         </w:rPr>
-        <w:t xml:space="preserve">A la hora de subir </w:t>
-      </w:r>
-      <w:proofErr w:type="gramStart"/>
-      <w:r>
-        <w:rPr>
-          <w:sz w:val="20"/>
-          <w:szCs w:val="20"/>
-        </w:rPr>
-        <w:t>la box</w:t>
-      </w:r>
-      <w:proofErr w:type="gramEnd"/>
-      <w:r>
-        <w:rPr>
-          <w:sz w:val="20"/>
-          <w:szCs w:val="20"/>
-        </w:rPr>
-        <w:t xml:space="preserve"> a </w:t>
+        <w:t xml:space="preserve">A la hora de subir la box a </w:t>
       </w:r>
       <w:proofErr w:type="spellStart"/>
       <w:r>
@@ -7743,7 +7694,6 @@
         <w:pStyle w:val="Bibliografa"/>
         <w:rPr>
           <w:rFonts w:cs="Arial"/>
-          <w:sz w:val="20"/>
         </w:rPr>
       </w:pPr>
       <w:r>
@@ -7759,22 +7709,28 @@
         <w:rPr>
           <w:rFonts w:cs="Arial"/>
         </w:rPr>
-        <w:t>1</w:t>
+        <w:t>1.</w:t>
       </w:r>
       <w:r>
         <w:rPr>
           <w:rFonts w:cs="Arial"/>
-          <w:sz w:val="20"/>
-        </w:rPr>
-        <w:t>.</w:t>
-      </w:r>
+        </w:rPr>
+        <w:tab/>
+        <w:t xml:space="preserve">latam.kaspersky.com [Internet]. 2023 [citado 22 de diciembre de 2023]. ¿Qué es un </w:t>
+      </w:r>
+      <w:proofErr w:type="spellStart"/>
       <w:r>
         <w:rPr>
           <w:rFonts w:cs="Arial"/>
-          <w:sz w:val="20"/>
-        </w:rPr>
-        <w:tab/>
-        <w:t>latam.kaspersky.com [Internet]. 2023 [citado 22 de diciembre de 2023]. ¿Qué es un honeypot? Disponible en: https://latam.kaspersky.com/resource-center/threats/what-is-a-honeypot</w:t>
+        </w:rPr>
+        <w:t>honeypot</w:t>
+      </w:r>
+      <w:proofErr w:type="spellEnd"/>
+      <w:r>
+        <w:rPr>
+          <w:rFonts w:cs="Arial"/>
+        </w:rPr>
+        <w:t>? Disponible en: https://latam.kaspersky.com/resource-center/threats/what-is-a-honeypot</w:t>
       </w:r>
     </w:p>
     <w:p>
@@ -7782,20 +7738,17 @@
         <w:pStyle w:val="Bibliografa"/>
         <w:rPr>
           <w:rFonts w:cs="Arial"/>
-          <w:sz w:val="20"/>
         </w:rPr>
       </w:pPr>
       <w:r>
         <w:rPr>
           <w:rFonts w:cs="Arial"/>
-          <w:sz w:val="20"/>
         </w:rPr>
         <w:t>2.</w:t>
       </w:r>
       <w:r>
         <w:rPr>
           <w:rFonts w:cs="Arial"/>
-          <w:sz w:val="20"/>
         </w:rPr>
         <w:tab/>
         <w:t>B G. Qué es GitHub y cómo empezar a usarlo [Internet]. Tutoriales Hostinger. 2019 [citado 11 de febrero de 2024]. Disponible en: https://www.hostinger.es/tutoriales/que-es-github</w:t>
@@ -7806,23 +7759,61 @@
         <w:pStyle w:val="Bibliografa"/>
         <w:rPr>
           <w:rFonts w:cs="Arial"/>
-          <w:sz w:val="20"/>
         </w:rPr>
       </w:pPr>
       <w:r>
         <w:rPr>
           <w:rFonts w:cs="Arial"/>
-          <w:sz w:val="20"/>
         </w:rPr>
         <w:t>3.</w:t>
       </w:r>
       <w:r>
         <w:rPr>
           <w:rFonts w:cs="Arial"/>
-          <w:sz w:val="20"/>
         </w:rPr>
         <w:tab/>
-        <w:t>Atlassian. Atlassian. [citado 11 de febrero de 2024]. Qué es Git | Atlassian Git Tutorial. Disponible en: https://www.atlassian.com/es/git/tutorials/what-is-git</w:t>
+      </w:r>
+      <w:proofErr w:type="spellStart"/>
+      <w:r>
+        <w:rPr>
+          <w:rFonts w:cs="Arial"/>
+        </w:rPr>
+        <w:t>Atlassian</w:t>
+      </w:r>
+      <w:proofErr w:type="spellEnd"/>
+      <w:r>
+        <w:rPr>
+          <w:rFonts w:cs="Arial"/>
+        </w:rPr>
+        <w:t xml:space="preserve">. </w:t>
+      </w:r>
+      <w:proofErr w:type="spellStart"/>
+      <w:r>
+        <w:rPr>
+          <w:rFonts w:cs="Arial"/>
+        </w:rPr>
+        <w:t>Atlassian</w:t>
+      </w:r>
+      <w:proofErr w:type="spellEnd"/>
+      <w:r>
+        <w:rPr>
+          <w:rFonts w:cs="Arial"/>
+        </w:rPr>
+        <w:t xml:space="preserve">. [citado 11 de febrero de 2024]. Qué es Git | </w:t>
+      </w:r>
+      <w:proofErr w:type="spellStart"/>
+      <w:r>
+        <w:rPr>
+          <w:rFonts w:cs="Arial"/>
+        </w:rPr>
+        <w:t>Atlassian</w:t>
+      </w:r>
+      <w:proofErr w:type="spellEnd"/>
+      <w:r>
+        <w:rPr>
+          <w:rFonts w:cs="Arial"/>
+        </w:rPr>
+        <w:t xml:space="preserve"> Git Tutorial. Disponible en: https://www.atlassian.com/es/git/tutorials/what-is-git</w:t>
       </w:r>
     </w:p>
     <w:p>
@@ -7830,20 +7821,17 @@
         <w:pStyle w:val="Bibliografa"/>
         <w:rPr>
           <w:rFonts w:cs="Arial"/>
-          <w:sz w:val="20"/>
         </w:rPr>
       </w:pPr>
       <w:r>
         <w:rPr>
           <w:rFonts w:cs="Arial"/>
-          <w:sz w:val="20"/>
         </w:rPr>
         <w:t>4.</w:t>
       </w:r>
       <w:r>
         <w:rPr>
           <w:rFonts w:cs="Arial"/>
-          <w:sz w:val="20"/>
         </w:rPr>
         <w:tab/>
         <w:t>FileZilla. En: Wikipedia, la enciclopedia libre [Internet]. 2024 [citado 11 de febrero de 2024]. Disponible en: https://es.wikipedia.org/w/index.php?title=FileZilla&amp;oldid=158118388</w:t>
@@ -7854,23 +7842,33 @@
         <w:pStyle w:val="Bibliografa"/>
         <w:rPr>
           <w:rFonts w:cs="Arial"/>
-          <w:sz w:val="20"/>
         </w:rPr>
       </w:pPr>
       <w:r>
         <w:rPr>
           <w:rFonts w:cs="Arial"/>
-          <w:sz w:val="20"/>
         </w:rPr>
         <w:t>5.</w:t>
       </w:r>
       <w:r>
         <w:rPr>
           <w:rFonts w:cs="Arial"/>
-          <w:sz w:val="20"/>
         </w:rPr>
         <w:tab/>
-        <w:t>Odoo. En: Wikipedia, la enciclopedia libre [Internet]. 2024 [citado 11 de febrero de 2024]. Disponible en: https://es.wikipedia.org/w/index.php?title=Odoo&amp;oldid=158016832</w:t>
+      </w:r>
+      <w:proofErr w:type="spellStart"/>
+      <w:r>
+        <w:rPr>
+          <w:rFonts w:cs="Arial"/>
+        </w:rPr>
+        <w:t>Odoo</w:t>
+      </w:r>
+      <w:proofErr w:type="spellEnd"/>
+      <w:r>
+        <w:rPr>
+          <w:rFonts w:cs="Arial"/>
+        </w:rPr>
+        <w:t>. En: Wikipedia, la enciclopedia libre [Internet]. 2024 [citado 11 de febrero de 2024]. Disponible en: https://es.wikipedia.org/w/index.php?title=Odoo&amp;oldid=158016832</w:t>
       </w:r>
     </w:p>
     <w:p>
@@ -7878,23 +7876,48 @@
         <w:pStyle w:val="Bibliografa"/>
         <w:rPr>
           <w:rFonts w:cs="Arial"/>
-          <w:sz w:val="20"/>
         </w:rPr>
       </w:pPr>
       <w:r>
         <w:rPr>
           <w:rFonts w:cs="Arial"/>
-          <w:sz w:val="20"/>
         </w:rPr>
         <w:t>6.</w:t>
       </w:r>
       <w:r>
         <w:rPr>
           <w:rFonts w:cs="Arial"/>
-          <w:sz w:val="20"/>
         </w:rPr>
         <w:tab/>
-        <w:t>Deloitte Spain [Internet]. [citado 11 de febrero de 2024]. ¿Qué es Vagrant? Disponible en: https://www2.deloitte.com/es/es/blog/todo-tecnologia/2022/que-es-vagrant.html</w:t>
+        <w:t xml:space="preserve">Deloitte </w:t>
+      </w:r>
+      <w:proofErr w:type="spellStart"/>
+      <w:r>
+        <w:rPr>
+          <w:rFonts w:cs="Arial"/>
+        </w:rPr>
+        <w:t>Spain</w:t>
+      </w:r>
+      <w:proofErr w:type="spellEnd"/>
+      <w:r>
+        <w:rPr>
+          <w:rFonts w:cs="Arial"/>
+        </w:rPr>
+        <w:t xml:space="preserve"> [Internet]. [citado 11 de febrero de 2024]. ¿Qué es </w:t>
+      </w:r>
+      <w:proofErr w:type="spellStart"/>
+      <w:r>
+        <w:rPr>
+          <w:rFonts w:cs="Arial"/>
+        </w:rPr>
+        <w:t>Vagrant</w:t>
+      </w:r>
+      <w:proofErr w:type="spellEnd"/>
+      <w:r>
+        <w:rPr>
+          <w:rFonts w:cs="Arial"/>
+        </w:rPr>
+        <w:t>? Disponible en: https://www2.deloitte.com/es/es/blog/todo-tecnologia/2022/que-es-vagrant.html</w:t>
       </w:r>
     </w:p>
     <w:p>
@@ -7902,23 +7925,47 @@
         <w:pStyle w:val="Bibliografa"/>
         <w:rPr>
           <w:rFonts w:cs="Arial"/>
-          <w:sz w:val="20"/>
         </w:rPr>
       </w:pPr>
       <w:r>
         <w:rPr>
           <w:rFonts w:cs="Arial"/>
-          <w:sz w:val="20"/>
         </w:rPr>
         <w:t>7.</w:t>
       </w:r>
       <w:r>
         <w:rPr>
           <w:rFonts w:cs="Arial"/>
-          <w:sz w:val="20"/>
         </w:rPr>
         <w:tab/>
-        <w:t>GEEKNETIC [Internet]. 2020 [citado 11 de febrero de 2024]. VirtualBox: ¿Qué es y para qué sirve? - Definición. Disponible en: https://www.geeknetic.es/VirtualBox/que-es-y-para-que-sirve</w:t>
+      </w:r>
+      <w:proofErr w:type="spellStart"/>
+      <w:r>
+        <w:rPr>
+          <w:rFonts w:cs="Arial"/>
+        </w:rPr>
+        <w:t>BenjaminArmstrong</w:t>
+      </w:r>
+      <w:proofErr w:type="spellEnd"/>
+      <w:r>
+        <w:rPr>
+          <w:rFonts w:cs="Arial"/>
+        </w:rPr>
+        <w:t xml:space="preserve">. Información general sobre la tecnología </w:t>
+      </w:r>
+      <w:proofErr w:type="spellStart"/>
+      <w:r>
+        <w:rPr>
+          <w:rFonts w:cs="Arial"/>
+        </w:rPr>
+        <w:t>Hyper</w:t>
+      </w:r>
+      <w:proofErr w:type="spellEnd"/>
+      <w:r>
+        <w:rPr>
+          <w:rFonts w:cs="Arial"/>
+        </w:rPr>
+        <w:t>-V [Internet]. 2023 [citado 25 de marzo de 2024]. Disponible en: https://learn.microsoft.com/es-es/windows-server/virtualization/hyper-v/hyper-v-technology-overview</w:t>
       </w:r>
     </w:p>
     <w:p>
@@ -16064,7 +16111,6 @@
   <w:style w:type="character" w:default="1" w:styleId="Fuentedeprrafopredeter">
     <w:name w:val="Default Paragraph Font"/>
     <w:uiPriority w:val="1"/>
-    <w:semiHidden/>
     <w:unhideWhenUsed/>
   </w:style>
   <w:style w:type="table" w:default="1" w:styleId="Tablanormal">

</xml_diff>

<commit_message>
Cambios en Vagrantfile e investigación sobre ataques en 2023
</commit_message>
<xml_diff>
--- a/TFG_GARCÍA_SAIZ_SEBASTIÁN_DAVID_2_ASIX.docx
+++ b/TFG_GARCÍA_SAIZ_SEBASTIÁN_DAVID_2_ASIX.docx
@@ -7413,10 +7413,855 @@
       <w:bookmarkEnd w:id="16"/>
       <w:proofErr w:type="spellEnd"/>
     </w:p>
+    <w:p/>
+    <w:p>
+      <w:pPr>
+        <w:pStyle w:val="Ttulo1"/>
+        <w:rPr>
+          <w:sz w:val="32"/>
+          <w:szCs w:val="32"/>
+        </w:rPr>
+      </w:pPr>
+      <w:r>
+        <w:rPr>
+          <w:sz w:val="32"/>
+          <w:szCs w:val="32"/>
+        </w:rPr>
+        <w:t xml:space="preserve">III.IV </w:t>
+      </w:r>
+      <w:r>
+        <w:rPr>
+          <w:sz w:val="32"/>
+          <w:szCs w:val="32"/>
+        </w:rPr>
+        <w:t xml:space="preserve">Monitoreo y </w:t>
+      </w:r>
+      <w:r>
+        <w:rPr>
+          <w:sz w:val="32"/>
+          <w:szCs w:val="32"/>
+        </w:rPr>
+        <w:t>Análisis de Vulnerabilidades</w:t>
+      </w:r>
+    </w:p>
+    <w:p>
+      <w:pPr>
+        <w:rPr>
+          <w:sz w:val="32"/>
+          <w:szCs w:val="32"/>
+        </w:rPr>
+      </w:pPr>
+    </w:p>
+    <w:p>
+      <w:pPr>
+        <w:pStyle w:val="Ttulo2"/>
+        <w:rPr>
+          <w:sz w:val="28"/>
+          <w:szCs w:val="28"/>
+        </w:rPr>
+      </w:pPr>
+      <w:r>
+        <w:rPr>
+          <w:sz w:val="28"/>
+          <w:szCs w:val="28"/>
+        </w:rPr>
+        <w:t>III.IV.I Monitorización</w:t>
+      </w:r>
+    </w:p>
+    <w:p>
+      <w:pPr>
+        <w:pStyle w:val="Ttulo2"/>
+        <w:rPr>
+          <w:sz w:val="28"/>
+          <w:szCs w:val="28"/>
+        </w:rPr>
+      </w:pPr>
+      <w:r>
+        <w:rPr>
+          <w:sz w:val="28"/>
+          <w:szCs w:val="28"/>
+        </w:rPr>
+        <w:t>III.IV.I</w:t>
+      </w:r>
+      <w:r>
+        <w:rPr>
+          <w:sz w:val="28"/>
+          <w:szCs w:val="28"/>
+        </w:rPr>
+        <w:t>I</w:t>
+      </w:r>
+      <w:r>
+        <w:rPr>
+          <w:sz w:val="28"/>
+          <w:szCs w:val="28"/>
+        </w:rPr>
+        <w:t xml:space="preserve"> </w:t>
+      </w:r>
+      <w:r>
+        <w:rPr>
+          <w:sz w:val="28"/>
+          <w:szCs w:val="28"/>
+        </w:rPr>
+        <w:t>Puertos</w:t>
+      </w:r>
+    </w:p>
+    <w:p>
+      <w:pPr>
+        <w:pStyle w:val="Ttulo2"/>
+        <w:rPr>
+          <w:sz w:val="28"/>
+          <w:szCs w:val="28"/>
+        </w:rPr>
+      </w:pPr>
+      <w:r>
+        <w:rPr>
+          <w:sz w:val="28"/>
+          <w:szCs w:val="28"/>
+        </w:rPr>
+        <w:t xml:space="preserve">III.IV.III </w:t>
+      </w:r>
+      <w:r>
+        <w:rPr>
+          <w:sz w:val="28"/>
+          <w:szCs w:val="28"/>
+        </w:rPr>
+        <w:t>Ataques</w:t>
+      </w:r>
+    </w:p>
+    <w:p>
+      <w:pPr>
+        <w:pStyle w:val="Ttulo2"/>
+        <w:rPr>
+          <w:sz w:val="28"/>
+          <w:szCs w:val="28"/>
+        </w:rPr>
+      </w:pPr>
+      <w:r>
+        <w:rPr>
+          <w:sz w:val="28"/>
+          <w:szCs w:val="28"/>
+        </w:rPr>
+        <w:t xml:space="preserve">III.IV.IV SIM </w:t>
+      </w:r>
+      <w:proofErr w:type="spellStart"/>
+      <w:r>
+        <w:rPr>
+          <w:sz w:val="28"/>
+          <w:szCs w:val="28"/>
+        </w:rPr>
+        <w:t>Swapping</w:t>
+      </w:r>
+      <w:proofErr w:type="spellEnd"/>
+    </w:p>
+    <w:p>
+      <w:pPr>
+        <w:pStyle w:val="Ttulo2"/>
+        <w:rPr>
+          <w:sz w:val="28"/>
+          <w:szCs w:val="28"/>
+        </w:rPr>
+      </w:pPr>
+      <w:r>
+        <w:rPr>
+          <w:sz w:val="28"/>
+          <w:szCs w:val="28"/>
+        </w:rPr>
+        <w:t xml:space="preserve">III.IV.V </w:t>
+      </w:r>
+      <w:r>
+        <w:rPr>
+          <w:sz w:val="28"/>
+          <w:szCs w:val="28"/>
+        </w:rPr>
+        <w:t>Ataques comunes</w:t>
+      </w:r>
+    </w:p>
+    <w:p>
+      <w:pPr>
+        <w:jc w:val="both"/>
+      </w:pPr>
+      <w:r>
+        <w:t xml:space="preserve">En este fragmento del TFG hablaremos de los ataques más peligrosos del año </w:t>
+      </w:r>
+      <w:r>
+        <w:t>2023</w:t>
+      </w:r>
+      <w:r>
+        <w:t xml:space="preserve"> </w:t>
+      </w:r>
+      <w:r>
+        <w:t>a</w:t>
+      </w:r>
+      <w:r>
+        <w:t xml:space="preserve">sí como de algunos </w:t>
+      </w:r>
+      <w:r>
+        <w:t xml:space="preserve">datos importantes </w:t>
+      </w:r>
+      <w:proofErr w:type="gramStart"/>
+      <w:r>
+        <w:t>a</w:t>
+      </w:r>
+      <w:proofErr w:type="gramEnd"/>
+      <w:r>
+        <w:t xml:space="preserve"> tener en cuenta.</w:t>
+      </w:r>
+    </w:p>
+    <w:p>
+      <w:pPr>
+        <w:jc w:val="both"/>
+      </w:pPr>
+    </w:p>
+    <w:p>
+      <w:pPr>
+        <w:jc w:val="both"/>
+      </w:pPr>
+      <w:r>
+        <w:t xml:space="preserve">Durante todo 2023 entre los ataques más comunes realizados </w:t>
+      </w:r>
+      <w:r>
+        <w:t>encontramos los siguientes:</w:t>
+      </w:r>
+    </w:p>
+    <w:p>
+      <w:pPr>
+        <w:pStyle w:val="Prrafodelista"/>
+        <w:numPr>
+          <w:ilvl w:val="0"/>
+          <w:numId w:val="63"/>
+        </w:numPr>
+        <w:jc w:val="both"/>
+      </w:pPr>
+      <w:r>
+        <w:t xml:space="preserve">Dispositivos inteligentes como objetivo: con el aumento de las </w:t>
+      </w:r>
+      <w:proofErr w:type="spellStart"/>
+      <w:r>
+        <w:t>IAs</w:t>
+      </w:r>
+      <w:proofErr w:type="spellEnd"/>
+      <w:r>
+        <w:t xml:space="preserve"> y Machine </w:t>
+      </w:r>
+      <w:proofErr w:type="spellStart"/>
+      <w:r>
+        <w:t>Learning</w:t>
+      </w:r>
+      <w:proofErr w:type="spellEnd"/>
+      <w:r>
+        <w:t xml:space="preserve">, cada vez se estima que </w:t>
+      </w:r>
+      <w:r>
+        <w:t>se vaya a utili</w:t>
+      </w:r>
+      <w:r>
+        <w:t xml:space="preserve">zar más herramientas de ciberseguridad con IA implementada. Hemos podido observar cómo </w:t>
+      </w:r>
+      <w:r>
+        <w:t>ha habido brechas de seguridad en vehículos automatizados y han podido ser controlados</w:t>
+      </w:r>
+      <w:r>
+        <w:t xml:space="preserve"> parcialmente</w:t>
+      </w:r>
+      <w:r>
+        <w:t xml:space="preserve"> por personas ajenas a las empresas </w:t>
+      </w:r>
+      <w:r>
+        <w:t>automovilísticas</w:t>
+      </w:r>
+      <w:r>
+        <w:t xml:space="preserve"> </w:t>
+      </w:r>
+      <w:r>
+        <w:t>o los dueños.</w:t>
+      </w:r>
+    </w:p>
+    <w:p>
+      <w:pPr>
+        <w:pStyle w:val="Prrafodelista"/>
+        <w:numPr>
+          <w:ilvl w:val="0"/>
+          <w:numId w:val="63"/>
+        </w:numPr>
+        <w:jc w:val="both"/>
+      </w:pPr>
+      <w:r>
+        <w:t>Phishing e ingeniería social</w:t>
+      </w:r>
+      <w:r>
+        <w:t xml:space="preserve">: ya en 2022 los ataques de </w:t>
+      </w:r>
+      <w:proofErr w:type="spellStart"/>
+      <w:r>
+        <w:t>phising</w:t>
+      </w:r>
+      <w:proofErr w:type="spellEnd"/>
+      <w:r>
+        <w:t xml:space="preserve"> se dispararon</w:t>
+      </w:r>
+      <w:r>
+        <w:t xml:space="preserve">. </w:t>
+      </w:r>
+      <w:r>
+        <w:t>Los ciberdelincuentes</w:t>
+      </w:r>
+      <w:r>
+        <w:t xml:space="preserve"> encuentran este tipo de ataques muy beneficiosos ya que, no es </w:t>
+      </w:r>
+      <w:r>
+        <w:lastRenderedPageBreak/>
+        <w:t>más que</w:t>
+      </w:r>
+      <w:r>
+        <w:t xml:space="preserve"> probar para ver a quien se puede engañar. Igual pasa con la ingeniería social (de </w:t>
+      </w:r>
+      <w:r>
+        <w:t>hecho,</w:t>
+      </w:r>
+      <w:r>
+        <w:t xml:space="preserve"> el </w:t>
+      </w:r>
+      <w:r>
+        <w:t>phishing</w:t>
+      </w:r>
+      <w:r>
+        <w:t xml:space="preserve"> no deja de </w:t>
+      </w:r>
+      <w:r>
+        <w:t>serlo muchas veces debido a los mails).</w:t>
+      </w:r>
+    </w:p>
+    <w:p>
+      <w:pPr>
+        <w:pStyle w:val="Prrafodelista"/>
+        <w:numPr>
+          <w:ilvl w:val="0"/>
+          <w:numId w:val="63"/>
+        </w:numPr>
+        <w:jc w:val="both"/>
+      </w:pPr>
+      <w:r>
+        <w:t>Delincuencia como servicio:</w:t>
+      </w:r>
+      <w:r>
+        <w:t xml:space="preserve"> se ha estimado que el coste de los servicios de ciberdelincuencia será algo que </w:t>
+      </w:r>
+      <w:r>
+        <w:t>alcanzará los 10,5 billones de USD en 2025</w:t>
+      </w:r>
+      <w:r>
+        <w:t xml:space="preserve">. </w:t>
+      </w:r>
+      <w:r>
+        <w:t>A medida que el ciberdelito se establece cada vez más como fuente de ingresos para los actores maliciosos, algunos están optando por ofrecer sus servicios a una comunidad más amplia a cambio de una tarifa.</w:t>
+      </w:r>
+    </w:p>
+    <w:p>
+      <w:pPr>
+        <w:pStyle w:val="Prrafodelista"/>
+        <w:numPr>
+          <w:ilvl w:val="0"/>
+          <w:numId w:val="63"/>
+        </w:numPr>
+        <w:jc w:val="both"/>
+      </w:pPr>
+      <w:r>
+        <w:t xml:space="preserve">Ataques de denegación de servicios: </w:t>
+      </w:r>
+      <w:r>
+        <w:t>hoy en día podemos llegar a observar que el calibre de este tipo de ataques puede ser inmenso. E</w:t>
+      </w:r>
+      <w:r>
+        <w:t>l verano de 2022 se registró el mayor de toda la historia, con más de 5000 IP</w:t>
+      </w:r>
+      <w:r>
+        <w:t xml:space="preserve"> contribuyendo yen 132 </w:t>
+      </w:r>
+      <w:proofErr w:type="spellStart"/>
+      <w:r>
+        <w:t>paises</w:t>
+      </w:r>
+      <w:proofErr w:type="spellEnd"/>
+      <w:r>
+        <w:t xml:space="preserve">. Esto nos deja claro el peligro al que puede enfrentarse una empresa de prestación de servicios como un ISP. </w:t>
+      </w:r>
+      <w:r>
+        <w:t xml:space="preserve">Sin ir más lejos, </w:t>
+      </w:r>
+      <w:r>
+        <w:t xml:space="preserve">Un ataque de </w:t>
+      </w:r>
+      <w:proofErr w:type="spellStart"/>
+      <w:r>
+        <w:t>DDoS</w:t>
+      </w:r>
+      <w:proofErr w:type="spellEnd"/>
+      <w:r>
+        <w:t xml:space="preserve"> acabó por tirar el servicio de telecomunicaciones de Andorra hace 2 años.</w:t>
+      </w:r>
+    </w:p>
+    <w:p>
+      <w:pPr>
+        <w:pStyle w:val="Prrafodelista"/>
+        <w:numPr>
+          <w:ilvl w:val="0"/>
+          <w:numId w:val="63"/>
+        </w:numPr>
+        <w:jc w:val="both"/>
+      </w:pPr>
+      <w:proofErr w:type="spellStart"/>
+      <w:r>
+        <w:t>Ransomware</w:t>
+      </w:r>
+      <w:proofErr w:type="spellEnd"/>
+      <w:r>
+        <w:t xml:space="preserve">: </w:t>
+      </w:r>
+      <w:r>
+        <w:t>este tipo de ataques consisten en cifrar los datos del objetivo con software malicioso (</w:t>
+      </w:r>
+      <w:proofErr w:type="gramStart"/>
+      <w:r>
+        <w:t>malware</w:t>
+      </w:r>
+      <w:proofErr w:type="gramEnd"/>
+      <w:r>
+        <w:t xml:space="preserve">) para impedir el acceso a los mismos y pedir un </w:t>
+      </w:r>
+      <w:r>
+        <w:t xml:space="preserve">rescate </w:t>
+      </w:r>
+      <w:proofErr w:type="spellStart"/>
+      <w:r>
+        <w:t>paraliberar</w:t>
+      </w:r>
+      <w:proofErr w:type="spellEnd"/>
+      <w:r>
+        <w:t xml:space="preserve"> los datos. Es por esto </w:t>
+      </w:r>
+      <w:proofErr w:type="gramStart"/>
+      <w:r>
+        <w:t>que</w:t>
+      </w:r>
+      <w:proofErr w:type="gramEnd"/>
+      <w:r>
+        <w:t xml:space="preserve"> es conocido </w:t>
+      </w:r>
+      <w:r>
+        <w:t>como malware de rescate.</w:t>
+      </w:r>
+    </w:p>
+    <w:p>
+      <w:pPr>
+        <w:ind w:left="360"/>
+        <w:jc w:val="both"/>
+      </w:pPr>
+      <w:r>
+        <w:fldChar w:fldCharType="begin"/>
+      </w:r>
+      <w:r>
+        <w:instrText xml:space="preserve"> ADDIN ZOTERO_ITEM CSL_CITATION {"citationID":"2HNMqXsl","properties":{"formattedCitation":"(8)","plainCitation":"(8)","noteIndex":0},"citationItems":[{"id":36,"uris":["http://zotero.org/users/local/TfWqBE2S/items/TQLKVSBR"],"itemData":{"id":36,"type":"webpage","abstract":"The threat vectors cyber security experts believe will pose the biggest risk to cyber security in 2023","container-title":"Cyber Security Hub","language":"en","title":"The most dangerous cyber security threats of 2023","URL":"https://www.cshub.com/attacks/articles/the-most-dangerous-cyber-security-threats-of-2023","author":[{"family":"Powell","given":"Olivia"}],"accessed":{"date-parts":[["2024",4,5]]},"issued":{"date-parts":[["2022",12,27]]}}}],"schema":"https://github.com/citation-style-language/schema/raw/master/csl-citation.json"} </w:instrText>
+      </w:r>
+      <w:r>
+        <w:fldChar w:fldCharType="separate"/>
+      </w:r>
+      <w:r>
+        <w:t>(8)</w:t>
+      </w:r>
+      <w:r>
+        <w:fldChar w:fldCharType="end"/>
+      </w:r>
+      <w:r>
+        <w:t>,</w:t>
+      </w:r>
+      <w:r>
+        <w:fldChar w:fldCharType="begin"/>
+      </w:r>
+      <w:r>
+        <w:instrText xml:space="preserve"> ADDIN ZOTERO_ITEM CSL_CITATION {"citationID":"z3Apv8eQ","properties":{"formattedCitation":"(9)","plainCitation":"(9)","noteIndex":0},"citationItems":[{"id":34,"uris":["http://zotero.org/users/local/TfWqBE2S/items/KLX5PYKE"],"itemData":{"id":34,"type":"webpage","abstract":"Todo lo que necesita saber acerca del ransomware: qué es, de dónde proviene y como protegerse frente a él. Lea más para descubrir todo lo que necesita saber acerca del ransomware.","container-title":"Malwarebytes","language":"es","title":"Ransomware: qué es y cómo eliminarlo","title-short":"Ransomware","URL":"https://es.malwarebytes.com/ransomware/","accessed":{"date-parts":[["2024",4,5]]}}}],"schema":"https://github.com/citation-style-language/schema/raw/master/csl-citation.json"} </w:instrText>
+      </w:r>
+      <w:r>
+        <w:fldChar w:fldCharType="separate"/>
+      </w:r>
+      <w:r>
+        <w:t>(9)</w:t>
+      </w:r>
+      <w:r>
+        <w:fldChar w:fldCharType="end"/>
+      </w:r>
+    </w:p>
+    <w:p>
+      <w:pPr>
+        <w:jc w:val="both"/>
+      </w:pPr>
+    </w:p>
+    <w:p>
+      <w:pPr>
+        <w:jc w:val="both"/>
+      </w:pPr>
+      <w:r>
+        <w:t xml:space="preserve">Si realizamos una pequeña </w:t>
+      </w:r>
+      <w:r>
+        <w:t xml:space="preserve">búsqueda por internet, </w:t>
+      </w:r>
+      <w:r>
+        <w:t>p</w:t>
+      </w:r>
+      <w:r>
+        <w:t xml:space="preserve">odremos encontrarnos con datos bastante alarmantes en cuanto a </w:t>
+      </w:r>
+      <w:r>
+        <w:t xml:space="preserve">ciberdelincuencia. </w:t>
+      </w:r>
+    </w:p>
+    <w:p>
+      <w:pPr>
+        <w:jc w:val="both"/>
+      </w:pPr>
+    </w:p>
+    <w:p>
+      <w:pPr>
+        <w:jc w:val="both"/>
+      </w:pPr>
+      <w:r>
+        <w:t>Si analizamos los datos de las industrias que más han sido atacadas encontramos que, durante el año 2023</w:t>
+      </w:r>
+      <w:r>
+        <w:t xml:space="preserve"> más del 17% de los ataques fueron a instituciones gubernamentales y </w:t>
+      </w:r>
+      <w:r>
+        <w:t xml:space="preserve">que más del 10%fue a la industria tecnológica. Entre el top 5 encontramos también </w:t>
+      </w:r>
+      <w:r>
+        <w:t>los servicios financieros, educación y defensa.</w:t>
+      </w:r>
+    </w:p>
+    <w:p>
+      <w:pPr>
+        <w:jc w:val="both"/>
+      </w:pPr>
+    </w:p>
+    <w:p>
+      <w:pPr>
+        <w:jc w:val="center"/>
+      </w:pPr>
+      <w:r>
+        <w:rPr>
+          <w:noProof/>
+        </w:rPr>
+        <w:drawing>
+          <wp:inline distT="0" distB="0" distL="0" distR="0" wp14:anchorId="445597BD" wp14:editId="4342D729">
+            <wp:extent cx="5731510" cy="3377565"/>
+            <wp:effectExtent l="0" t="0" r="2540" b="0"/>
+            <wp:docPr id="1410239033" name="Imagen 1" descr="A colorful circle with numbers and lines Description automatically generated"/>
+            <wp:cNvGraphicFramePr>
+              <a:graphicFrameLocks xmlns:a="http://schemas.openxmlformats.org/drawingml/2006/main" noChangeAspect="1"/>
+            </wp:cNvGraphicFramePr>
+            <a:graphic xmlns:a="http://schemas.openxmlformats.org/drawingml/2006/main">
+              <a:graphicData uri="http://schemas.openxmlformats.org/drawingml/2006/picture">
+                <pic:pic xmlns:pic="http://schemas.openxmlformats.org/drawingml/2006/picture">
+                  <pic:nvPicPr>
+                    <pic:cNvPr id="0" name="Picture 1" descr="A colorful circle with numbers and lines Description automatically generated"/>
+                    <pic:cNvPicPr>
+                      <a:picLocks noChangeAspect="1" noChangeArrowheads="1"/>
+                    </pic:cNvPicPr>
+                  </pic:nvPicPr>
+                  <pic:blipFill>
+                    <a:blip r:embed="rId20">
+                      <a:extLst>
+                        <a:ext uri="{28A0092B-C50C-407E-A947-70E740481C1C}">
+                          <a14:useLocalDpi xmlns:a14="http://schemas.microsoft.com/office/drawing/2010/main" val="0"/>
+                        </a:ext>
+                      </a:extLst>
+                    </a:blip>
+                    <a:srcRect/>
+                    <a:stretch>
+                      <a:fillRect/>
+                    </a:stretch>
+                  </pic:blipFill>
+                  <pic:spPr bwMode="auto">
+                    <a:xfrm>
+                      <a:off x="0" y="0"/>
+                      <a:ext cx="5731510" cy="3377565"/>
+                    </a:xfrm>
+                    <a:prstGeom prst="rect">
+                      <a:avLst/>
+                    </a:prstGeom>
+                    <a:noFill/>
+                    <a:ln>
+                      <a:noFill/>
+                    </a:ln>
+                  </pic:spPr>
+                </pic:pic>
+              </a:graphicData>
+            </a:graphic>
+          </wp:inline>
+        </w:drawing>
+      </w:r>
+    </w:p>
+    <w:p>
+      <w:pPr>
+        <w:jc w:val="both"/>
+      </w:pPr>
+      <w:r>
+        <w:t>Fig. Porcentaje de ataques según la industria</w:t>
+      </w:r>
+    </w:p>
+    <w:p>
+      <w:pPr>
+        <w:jc w:val="both"/>
+      </w:pPr>
+    </w:p>
+    <w:p>
+      <w:pPr>
+        <w:jc w:val="both"/>
+      </w:pPr>
+      <w:r>
+        <w:lastRenderedPageBreak/>
+        <w:t xml:space="preserve">Los objetivos más comunes han sido: </w:t>
+      </w:r>
+    </w:p>
+    <w:p>
+      <w:pPr>
+        <w:pStyle w:val="Prrafodelista"/>
+        <w:numPr>
+          <w:ilvl w:val="0"/>
+          <w:numId w:val="62"/>
+        </w:numPr>
+        <w:jc w:val="both"/>
+      </w:pPr>
+      <w:r>
+        <w:t>Ganancia de dinero</w:t>
+      </w:r>
+    </w:p>
+    <w:p>
+      <w:pPr>
+        <w:pStyle w:val="Prrafodelista"/>
+        <w:numPr>
+          <w:ilvl w:val="0"/>
+          <w:numId w:val="62"/>
+        </w:numPr>
+        <w:jc w:val="both"/>
+      </w:pPr>
+      <w:r>
+        <w:t>Espionaje/Robo de información</w:t>
+      </w:r>
+    </w:p>
+    <w:p>
+      <w:pPr>
+        <w:pStyle w:val="Prrafodelista"/>
+        <w:numPr>
+          <w:ilvl w:val="0"/>
+          <w:numId w:val="62"/>
+        </w:numPr>
+        <w:jc w:val="both"/>
+      </w:pPr>
+      <w:r>
+        <w:t>Interrupción de servicios</w:t>
+      </w:r>
+    </w:p>
+    <w:p>
+      <w:pPr>
+        <w:pStyle w:val="Prrafodelista"/>
+        <w:numPr>
+          <w:ilvl w:val="0"/>
+          <w:numId w:val="62"/>
+        </w:numPr>
+        <w:jc w:val="both"/>
+      </w:pPr>
+      <w:r>
+        <w:t xml:space="preserve">Uso y control no autorizado de recursos </w:t>
+      </w:r>
+    </w:p>
+    <w:p>
+      <w:pPr>
+        <w:pStyle w:val="Prrafodelista"/>
+        <w:numPr>
+          <w:ilvl w:val="0"/>
+          <w:numId w:val="62"/>
+        </w:numPr>
+        <w:jc w:val="both"/>
+      </w:pPr>
+      <w:r>
+        <w:t>Establecimiento de control para futuros ataques</w:t>
+      </w:r>
+    </w:p>
+    <w:p>
+      <w:pPr>
+        <w:pStyle w:val="Prrafodelista"/>
+        <w:numPr>
+          <w:ilvl w:val="0"/>
+          <w:numId w:val="62"/>
+        </w:numPr>
+        <w:jc w:val="both"/>
+      </w:pPr>
+      <w:r>
+        <w:t>Filtración de datos</w:t>
+      </w:r>
+    </w:p>
+    <w:p>
+      <w:pPr>
+        <w:pStyle w:val="Prrafodelista"/>
+        <w:numPr>
+          <w:ilvl w:val="0"/>
+          <w:numId w:val="62"/>
+        </w:numPr>
+        <w:jc w:val="both"/>
+      </w:pPr>
+      <w:r>
+        <w:t>Reconocimiento</w:t>
+      </w:r>
+    </w:p>
+    <w:p>
+      <w:pPr>
+        <w:pStyle w:val="Prrafodelista"/>
+        <w:numPr>
+          <w:ilvl w:val="0"/>
+          <w:numId w:val="62"/>
+        </w:numPr>
+        <w:jc w:val="both"/>
+      </w:pPr>
+      <w:r>
+        <w:t>Promoción ideológica y/o política</w:t>
+      </w:r>
+    </w:p>
+    <w:p>
+      <w:pPr>
+        <w:pStyle w:val="Prrafodelista"/>
+        <w:numPr>
+          <w:ilvl w:val="0"/>
+          <w:numId w:val="62"/>
+        </w:numPr>
+        <w:jc w:val="both"/>
+      </w:pPr>
+      <w:r>
+        <w:t xml:space="preserve">Distribución de </w:t>
+      </w:r>
+      <w:proofErr w:type="gramStart"/>
+      <w:r>
+        <w:t>Malware</w:t>
+      </w:r>
+      <w:proofErr w:type="gramEnd"/>
+    </w:p>
+    <w:p>
+      <w:pPr>
+        <w:pStyle w:val="Prrafodelista"/>
+        <w:numPr>
+          <w:ilvl w:val="0"/>
+          <w:numId w:val="62"/>
+        </w:numPr>
+        <w:jc w:val="both"/>
+      </w:pPr>
+      <w:r>
+        <w:t>Guerra cibernética</w:t>
+      </w:r>
+    </w:p>
+    <w:p>
+      <w:pPr>
+        <w:jc w:val="both"/>
+      </w:pPr>
+    </w:p>
+    <w:p>
+      <w:pPr>
+        <w:jc w:val="both"/>
+      </w:pPr>
+      <w:r>
+        <w:t>Datos contrastados</w:t>
+      </w:r>
+      <w:r>
+        <w:t xml:space="preserve"> </w:t>
+      </w:r>
+      <w:r>
+        <w:fldChar w:fldCharType="begin"/>
+      </w:r>
+      <w:r>
+        <w:instrText xml:space="preserve"> ADDIN ZOTERO_ITEM CSL_CITATION {"citationID":"fr0MvF0H","properties":{"formattedCitation":"(10)","plainCitation":"(10)","noteIndex":0},"citationItems":[{"id":32,"uris":["http://zotero.org/users/local/TfWqBE2S/items/LARG97XD"],"itemData":{"id":32,"type":"webpage","abstract":"Replicate real-world threats and proactively test your controls to ensure that your security posture is prepared, armed with IOC’s.","language":"en","title":"Analysis of the top Cyber Threats in 2023 | Keysight Blogs","URL":"https://www.keysight.com/blogs/en/tech/nwvs/2024/01/22/threatsin2023-jan-2024","author":[{"family":"Chiscariu","given":"Radu Emanuel"}],"accessed":{"date-parts":[["2024",4,5]]}}}],"schema":"https://github.com/citation-style-language/schema/raw/master/csl-citation.json"} </w:instrText>
+      </w:r>
+      <w:r>
+        <w:fldChar w:fldCharType="separate"/>
+      </w:r>
+      <w:r>
+        <w:t>(10)</w:t>
+      </w:r>
+      <w:r>
+        <w:fldChar w:fldCharType="end"/>
+      </w:r>
+    </w:p>
+    <w:p>
+      <w:pPr>
+        <w:jc w:val="both"/>
+      </w:pPr>
+    </w:p>
+    <w:p>
+      <w:pPr>
+        <w:jc w:val="both"/>
+      </w:pPr>
+      <w:r>
+        <w:t>Además, según</w:t>
+      </w:r>
+      <w:r>
+        <w:t xml:space="preserve"> el FBI l</w:t>
+      </w:r>
+      <w:r>
+        <w:t>as pérdidas por ciberdelincuencia alcanz</w:t>
+      </w:r>
+      <w:r>
+        <w:t>aron</w:t>
+      </w:r>
+      <w:r>
+        <w:t xml:space="preserve"> un </w:t>
+      </w:r>
+      <w:proofErr w:type="gramStart"/>
+      <w:r>
+        <w:t>nuevo récord</w:t>
+      </w:r>
+      <w:proofErr w:type="gramEnd"/>
+      <w:r>
+        <w:t>, superando los 12.500 millones de dólares en 202</w:t>
+      </w:r>
+      <w:r>
+        <w:t xml:space="preserve">3. </w:t>
+      </w:r>
+      <w:r>
+        <w:fldChar w:fldCharType="begin"/>
+      </w:r>
+      <w:r>
+        <w:instrText xml:space="preserve"> ADDIN ZOTERO_ITEM CSL_CITATION {"citationID":"PZpaLrKT","properties":{"formattedCitation":"(11)","plainCitation":"(11)","noteIndex":0},"citationItems":[{"id":41,"uris":["http://zotero.org/users/local/TfWqBE2S/items/QRTER9VL"],"itemData":{"id":41,"type":"post-weblog","abstract":"El Centro de Denuncias de Delitos en Internet (IC3) del FBI ha publicado su informe anual Internet Crime Report, donde se analiza lo ocurrido durante el año 2023. Según este informe, el FBI registró un ligero aumento en las denuncias de ciberdelincuencia, con apenas 79.474 más que en 2022, lo que no parece un dato preocupante. Sin […]","container-title":"CyberSecurity News","language":"es","title":"Las pérdidas por ciberdelincuencia alcanzan un nuevo récord superando los 12.500 millones de dólares en 2023, según el FBI","URL":"https://cybersecuritynews.es/las-perdidas-por-ciberdelincuencia-alcanzan-un-nuevo-record-superando-los-12-500-millones-de-dolares-en-2023-segun-el-fbi/","author":[{"family":"Merino","given":"Pedro Pablo"}],"accessed":{"date-parts":[["2024",4,5]]},"issued":{"date-parts":[["2024",4,2]]}}}],"schema":"https://github.com/citation-style-language/schema/raw/master/csl-citation.json"} </w:instrText>
+      </w:r>
+      <w:r>
+        <w:fldChar w:fldCharType="separate"/>
+      </w:r>
+      <w:r>
+        <w:t>(11)</w:t>
+      </w:r>
+      <w:r>
+        <w:fldChar w:fldCharType="end"/>
+      </w:r>
+      <w:r>
+        <w:t>.</w:t>
+      </w:r>
+    </w:p>
+    <w:p>
+      <w:pPr>
+        <w:jc w:val="both"/>
+      </w:pPr>
+    </w:p>
+    <w:p>
+      <w:pPr>
+        <w:jc w:val="both"/>
+      </w:pPr>
+    </w:p>
+    <w:p>
+      <w:pPr>
+        <w:jc w:val="both"/>
+      </w:pPr>
+    </w:p>
     <w:p>
       <w:pPr>
         <w:widowControl w:val="0"/>
         <w:spacing w:line="240" w:lineRule="auto"/>
+        <w:jc w:val="both"/>
       </w:pPr>
       <w:r>
         <w:br w:type="page"/>
@@ -7564,7 +8409,6 @@
           <w:sz w:val="28"/>
           <w:szCs w:val="28"/>
         </w:rPr>
-        <w:lastRenderedPageBreak/>
         <w:t>Capítulo 5</w:t>
       </w:r>
     </w:p>
@@ -7743,7 +8587,6 @@
           <w:sz w:val="28"/>
           <w:szCs w:val="28"/>
         </w:rPr>
-        <w:lastRenderedPageBreak/>
         <w:t>Bibliografía</w:t>
       </w:r>
       <w:bookmarkEnd w:id="23"/>
@@ -7780,7 +8623,21 @@
           <w:rFonts w:cs="Arial"/>
         </w:rPr>
         <w:tab/>
-        <w:t>latam.kaspersky.com [Internet]. 2023 [citado 22 de diciembre de 2023]. ¿Qué es un honeypot? Disponible en: https://latam.kaspersky.com/resource-center/threats/what-is-a-honeypot</w:t>
+        <w:t xml:space="preserve">latam.kaspersky.com [Internet]. 2023 [citado 22 de diciembre de 2023]. ¿Qué es un </w:t>
+      </w:r>
+      <w:proofErr w:type="spellStart"/>
+      <w:r>
+        <w:rPr>
+          <w:rFonts w:cs="Arial"/>
+        </w:rPr>
+        <w:t>honeypot</w:t>
+      </w:r>
+      <w:proofErr w:type="spellEnd"/>
+      <w:r>
+        <w:rPr>
+          <w:rFonts w:cs="Arial"/>
+        </w:rPr>
+        <w:t>? Disponible en: https://latam.kaspersky.com/resource-center/threats/what-is-a-honeypot</w:t>
       </w:r>
     </w:p>
     <w:p>
@@ -7822,7 +8679,48 @@
           <w:rFonts w:cs="Arial"/>
         </w:rPr>
         <w:tab/>
-        <w:t>Atlassian. Atlassian. [citado 11 de febrero de 2024]. Qué es Git | Atlassian Git Tutorial. Disponible en: https://www.atlassian.com/es/git/tutorials/what-is-git</w:t>
+      </w:r>
+      <w:proofErr w:type="spellStart"/>
+      <w:r>
+        <w:rPr>
+          <w:rFonts w:cs="Arial"/>
+        </w:rPr>
+        <w:t>Atlassian</w:t>
+      </w:r>
+      <w:proofErr w:type="spellEnd"/>
+      <w:r>
+        <w:rPr>
+          <w:rFonts w:cs="Arial"/>
+        </w:rPr>
+        <w:t xml:space="preserve">. </w:t>
+      </w:r>
+      <w:proofErr w:type="spellStart"/>
+      <w:r>
+        <w:rPr>
+          <w:rFonts w:cs="Arial"/>
+        </w:rPr>
+        <w:t>Atlassian</w:t>
+      </w:r>
+      <w:proofErr w:type="spellEnd"/>
+      <w:r>
+        <w:rPr>
+          <w:rFonts w:cs="Arial"/>
+        </w:rPr>
+        <w:t xml:space="preserve">. [citado 11 de febrero de 2024]. Qué es Git | </w:t>
+      </w:r>
+      <w:proofErr w:type="spellStart"/>
+      <w:r>
+        <w:rPr>
+          <w:rFonts w:cs="Arial"/>
+        </w:rPr>
+        <w:t>Atlassian</w:t>
+      </w:r>
+      <w:proofErr w:type="spellEnd"/>
+      <w:r>
+        <w:rPr>
+          <w:rFonts w:cs="Arial"/>
+        </w:rPr>
+        <w:t xml:space="preserve"> Git Tutorial. Disponible en: https://www.atlassian.com/es/git/tutorials/what-is-git</w:t>
       </w:r>
     </w:p>
     <w:p>
@@ -7864,7 +8762,20 @@
           <w:rFonts w:cs="Arial"/>
         </w:rPr>
         <w:tab/>
-        <w:t>Odoo. En: Wikipedia, la enciclopedia libre [Internet]. 2024 [citado 11 de febrero de 2024]. Disponible en: https://es.wikipedia.org/w/index.php?title=Odoo&amp;oldid=158016832</w:t>
+      </w:r>
+      <w:proofErr w:type="spellStart"/>
+      <w:r>
+        <w:rPr>
+          <w:rFonts w:cs="Arial"/>
+        </w:rPr>
+        <w:t>Odoo</w:t>
+      </w:r>
+      <w:proofErr w:type="spellEnd"/>
+      <w:r>
+        <w:rPr>
+          <w:rFonts w:cs="Arial"/>
+        </w:rPr>
+        <w:t>. En: Wikipedia, la enciclopedia libre [Internet]. 2024 [citado 11 de febrero de 2024]. Disponible en: https://es.wikipedia.org/w/index.php?title=Odoo&amp;oldid=158016832</w:t>
       </w:r>
     </w:p>
     <w:p>
@@ -7885,7 +8796,35 @@
           <w:rFonts w:cs="Arial"/>
         </w:rPr>
         <w:tab/>
-        <w:t>Deloitte Spain [Internet]. [citado 11 de febrero de 2024]. ¿Qué es Vagrant? Disponible en: https://www2.deloitte.com/es/es/blog/todo-tecnologia/2022/que-es-vagrant.html</w:t>
+        <w:t xml:space="preserve">Deloitte </w:t>
+      </w:r>
+      <w:proofErr w:type="spellStart"/>
+      <w:r>
+        <w:rPr>
+          <w:rFonts w:cs="Arial"/>
+        </w:rPr>
+        <w:t>Spain</w:t>
+      </w:r>
+      <w:proofErr w:type="spellEnd"/>
+      <w:r>
+        <w:rPr>
+          <w:rFonts w:cs="Arial"/>
+        </w:rPr>
+        <w:t xml:space="preserve"> [Internet]. [citado 11 de febrero de 2024]. ¿Qué es </w:t>
+      </w:r>
+      <w:proofErr w:type="spellStart"/>
+      <w:r>
+        <w:rPr>
+          <w:rFonts w:cs="Arial"/>
+        </w:rPr>
+        <w:t>Vagrant</w:t>
+      </w:r>
+      <w:proofErr w:type="spellEnd"/>
+      <w:r>
+        <w:rPr>
+          <w:rFonts w:cs="Arial"/>
+        </w:rPr>
+        <w:t>? Disponible en: https://www2.deloitte.com/es/es/blog/todo-tecnologia/2022/que-es-vagrant.html</w:t>
       </w:r>
     </w:p>
     <w:p>
@@ -7906,7 +8845,396 @@
           <w:rFonts w:cs="Arial"/>
         </w:rPr>
         <w:tab/>
-        <w:t>BenjaminArmstrong. Información general sobre la tecnología Hyper-V [Internet]. 2023 [citado 25 de marzo de 2024]. Disponible en: https://learn.microsoft.com/es-es/windows-server/virtualization/hyper-v/hyper-v-technology-overview</w:t>
+      </w:r>
+      <w:proofErr w:type="spellStart"/>
+      <w:r>
+        <w:rPr>
+          <w:rFonts w:cs="Arial"/>
+        </w:rPr>
+        <w:t>BenjaminArmstrong</w:t>
+      </w:r>
+      <w:proofErr w:type="spellEnd"/>
+      <w:r>
+        <w:rPr>
+          <w:rFonts w:cs="Arial"/>
+        </w:rPr>
+        <w:t xml:space="preserve">. Información general sobre la tecnología </w:t>
+      </w:r>
+      <w:proofErr w:type="spellStart"/>
+      <w:r>
+        <w:rPr>
+          <w:rFonts w:cs="Arial"/>
+        </w:rPr>
+        <w:t>Hyper</w:t>
+      </w:r>
+      <w:proofErr w:type="spellEnd"/>
+      <w:r>
+        <w:rPr>
+          <w:rFonts w:cs="Arial"/>
+        </w:rPr>
+        <w:t>-V [Internet]. 2023 [citado 25 de marzo de 2024]. Disponible en: https://learn.microsoft.com/es-es/windows-server/virtualization/hyper-v/hyper-v-technology-overview</w:t>
+      </w:r>
+    </w:p>
+    <w:p>
+      <w:pPr>
+        <w:pStyle w:val="Bibliografa"/>
+        <w:rPr>
+          <w:rFonts w:cs="Arial"/>
+        </w:rPr>
+      </w:pPr>
+      <w:r>
+        <w:rPr>
+          <w:rFonts w:cs="Arial"/>
+        </w:rPr>
+        <w:t>8.</w:t>
+      </w:r>
+      <w:r>
+        <w:rPr>
+          <w:rFonts w:cs="Arial"/>
+        </w:rPr>
+        <w:tab/>
+        <w:t xml:space="preserve">Powell O. </w:t>
+      </w:r>
+      <w:proofErr w:type="spellStart"/>
+      <w:r>
+        <w:rPr>
+          <w:rFonts w:cs="Arial"/>
+        </w:rPr>
+        <w:t>Cyber</w:t>
+      </w:r>
+      <w:proofErr w:type="spellEnd"/>
+      <w:r>
+        <w:rPr>
+          <w:rFonts w:cs="Arial"/>
+        </w:rPr>
+        <w:t xml:space="preserve"> Security </w:t>
+      </w:r>
+      <w:proofErr w:type="gramStart"/>
+      <w:r>
+        <w:rPr>
+          <w:rFonts w:cs="Arial"/>
+        </w:rPr>
+        <w:t>Hub</w:t>
+      </w:r>
+      <w:proofErr w:type="gramEnd"/>
+      <w:r>
+        <w:rPr>
+          <w:rFonts w:cs="Arial"/>
+        </w:rPr>
+        <w:t xml:space="preserve">. 2022 [citado 5 de abril de 2024]. </w:t>
+      </w:r>
+      <w:proofErr w:type="spellStart"/>
+      <w:r>
+        <w:rPr>
+          <w:rFonts w:cs="Arial"/>
+        </w:rPr>
+        <w:t>The</w:t>
+      </w:r>
+      <w:proofErr w:type="spellEnd"/>
+      <w:r>
+        <w:rPr>
+          <w:rFonts w:cs="Arial"/>
+        </w:rPr>
+        <w:t xml:space="preserve"> </w:t>
+      </w:r>
+      <w:proofErr w:type="spellStart"/>
+      <w:r>
+        <w:rPr>
+          <w:rFonts w:cs="Arial"/>
+        </w:rPr>
+        <w:t>most</w:t>
+      </w:r>
+      <w:proofErr w:type="spellEnd"/>
+      <w:r>
+        <w:rPr>
+          <w:rFonts w:cs="Arial"/>
+        </w:rPr>
+        <w:t xml:space="preserve"> </w:t>
+      </w:r>
+      <w:proofErr w:type="spellStart"/>
+      <w:r>
+        <w:rPr>
+          <w:rFonts w:cs="Arial"/>
+        </w:rPr>
+        <w:t>dangerous</w:t>
+      </w:r>
+      <w:proofErr w:type="spellEnd"/>
+      <w:r>
+        <w:rPr>
+          <w:rFonts w:cs="Arial"/>
+        </w:rPr>
+        <w:t xml:space="preserve"> </w:t>
+      </w:r>
+      <w:proofErr w:type="spellStart"/>
+      <w:r>
+        <w:rPr>
+          <w:rFonts w:cs="Arial"/>
+        </w:rPr>
+        <w:t>cyber</w:t>
+      </w:r>
+      <w:proofErr w:type="spellEnd"/>
+      <w:r>
+        <w:rPr>
+          <w:rFonts w:cs="Arial"/>
+        </w:rPr>
+        <w:t xml:space="preserve"> </w:t>
+      </w:r>
+      <w:proofErr w:type="spellStart"/>
+      <w:r>
+        <w:rPr>
+          <w:rFonts w:cs="Arial"/>
+        </w:rPr>
+        <w:t>security</w:t>
+      </w:r>
+      <w:proofErr w:type="spellEnd"/>
+      <w:r>
+        <w:rPr>
+          <w:rFonts w:cs="Arial"/>
+        </w:rPr>
+        <w:t xml:space="preserve"> </w:t>
+      </w:r>
+      <w:proofErr w:type="spellStart"/>
+      <w:r>
+        <w:rPr>
+          <w:rFonts w:cs="Arial"/>
+        </w:rPr>
+        <w:t>threats</w:t>
+      </w:r>
+      <w:proofErr w:type="spellEnd"/>
+      <w:r>
+        <w:rPr>
+          <w:rFonts w:cs="Arial"/>
+        </w:rPr>
+        <w:t xml:space="preserve"> </w:t>
+      </w:r>
+      <w:proofErr w:type="spellStart"/>
+      <w:r>
+        <w:rPr>
+          <w:rFonts w:cs="Arial"/>
+        </w:rPr>
+        <w:t>of</w:t>
+      </w:r>
+      <w:proofErr w:type="spellEnd"/>
+      <w:r>
+        <w:rPr>
+          <w:rFonts w:cs="Arial"/>
+        </w:rPr>
+        <w:t xml:space="preserve"> 2023. Disponible en: https://www.cshub.com/attacks/articles/the-most-dangerous-cyber-security-threats-of-2023</w:t>
+      </w:r>
+    </w:p>
+    <w:p>
+      <w:pPr>
+        <w:pStyle w:val="Bibliografa"/>
+        <w:rPr>
+          <w:rFonts w:cs="Arial"/>
+        </w:rPr>
+      </w:pPr>
+      <w:r>
+        <w:rPr>
+          <w:rFonts w:cs="Arial"/>
+        </w:rPr>
+        <w:t>9.</w:t>
+      </w:r>
+      <w:r>
+        <w:rPr>
+          <w:rFonts w:cs="Arial"/>
+        </w:rPr>
+        <w:tab/>
+      </w:r>
+      <w:proofErr w:type="spellStart"/>
+      <w:r>
+        <w:rPr>
+          <w:rFonts w:cs="Arial"/>
+        </w:rPr>
+        <w:t>Malwarebytes</w:t>
+      </w:r>
+      <w:proofErr w:type="spellEnd"/>
+      <w:r>
+        <w:rPr>
+          <w:rFonts w:cs="Arial"/>
+        </w:rPr>
+        <w:t xml:space="preserve"> [Internet]. [citado 5 de abril de 2024]. </w:t>
+      </w:r>
+      <w:proofErr w:type="spellStart"/>
+      <w:r>
+        <w:rPr>
+          <w:rFonts w:cs="Arial"/>
+        </w:rPr>
+        <w:t>Ransomware</w:t>
+      </w:r>
+      <w:proofErr w:type="spellEnd"/>
+      <w:r>
+        <w:rPr>
+          <w:rFonts w:cs="Arial"/>
+        </w:rPr>
+        <w:t>: qué es y cómo eliminarlo. Disponible en: https://es.malwarebytes.com/ransomware/</w:t>
+      </w:r>
+    </w:p>
+    <w:p>
+      <w:pPr>
+        <w:pStyle w:val="Bibliografa"/>
+        <w:rPr>
+          <w:rFonts w:cs="Arial"/>
+        </w:rPr>
+      </w:pPr>
+      <w:r>
+        <w:rPr>
+          <w:rFonts w:cs="Arial"/>
+        </w:rPr>
+        <w:t>10.</w:t>
+      </w:r>
+      <w:r>
+        <w:rPr>
+          <w:rFonts w:cs="Arial"/>
+        </w:rPr>
+        <w:tab/>
+      </w:r>
+      <w:proofErr w:type="spellStart"/>
+      <w:r>
+        <w:rPr>
+          <w:rFonts w:cs="Arial"/>
+        </w:rPr>
+        <w:t>Chiscariu</w:t>
+      </w:r>
+      <w:proofErr w:type="spellEnd"/>
+      <w:r>
+        <w:rPr>
+          <w:rFonts w:cs="Arial"/>
+        </w:rPr>
+        <w:t xml:space="preserve"> RE. </w:t>
+      </w:r>
+      <w:proofErr w:type="spellStart"/>
+      <w:r>
+        <w:rPr>
+          <w:rFonts w:cs="Arial"/>
+        </w:rPr>
+        <w:t>Analysis</w:t>
+      </w:r>
+      <w:proofErr w:type="spellEnd"/>
+      <w:r>
+        <w:rPr>
+          <w:rFonts w:cs="Arial"/>
+        </w:rPr>
+        <w:t xml:space="preserve"> </w:t>
+      </w:r>
+      <w:proofErr w:type="spellStart"/>
+      <w:r>
+        <w:rPr>
+          <w:rFonts w:cs="Arial"/>
+        </w:rPr>
+        <w:t>of</w:t>
+      </w:r>
+      <w:proofErr w:type="spellEnd"/>
+      <w:r>
+        <w:rPr>
+          <w:rFonts w:cs="Arial"/>
+        </w:rPr>
+        <w:t xml:space="preserve"> </w:t>
+      </w:r>
+      <w:proofErr w:type="spellStart"/>
+      <w:r>
+        <w:rPr>
+          <w:rFonts w:cs="Arial"/>
+        </w:rPr>
+        <w:t>the</w:t>
+      </w:r>
+      <w:proofErr w:type="spellEnd"/>
+      <w:r>
+        <w:rPr>
+          <w:rFonts w:cs="Arial"/>
+        </w:rPr>
+        <w:t xml:space="preserve"> top </w:t>
+      </w:r>
+      <w:proofErr w:type="spellStart"/>
+      <w:r>
+        <w:rPr>
+          <w:rFonts w:cs="Arial"/>
+        </w:rPr>
+        <w:t>Cyber</w:t>
+      </w:r>
+      <w:proofErr w:type="spellEnd"/>
+      <w:r>
+        <w:rPr>
+          <w:rFonts w:cs="Arial"/>
+        </w:rPr>
+        <w:t xml:space="preserve"> </w:t>
+      </w:r>
+      <w:proofErr w:type="spellStart"/>
+      <w:r>
+        <w:rPr>
+          <w:rFonts w:cs="Arial"/>
+        </w:rPr>
+        <w:t>Threats</w:t>
+      </w:r>
+      <w:proofErr w:type="spellEnd"/>
+      <w:r>
+        <w:rPr>
+          <w:rFonts w:cs="Arial"/>
+        </w:rPr>
+        <w:t xml:space="preserve"> in 2023 | </w:t>
+      </w:r>
+      <w:proofErr w:type="spellStart"/>
+      <w:r>
+        <w:rPr>
+          <w:rFonts w:cs="Arial"/>
+        </w:rPr>
+        <w:t>Keysight</w:t>
+      </w:r>
+      <w:proofErr w:type="spellEnd"/>
+      <w:r>
+        <w:rPr>
+          <w:rFonts w:cs="Arial"/>
+        </w:rPr>
+        <w:t xml:space="preserve"> Blogs [Internet]. [citado 5 de abril de 2024]. Disponible en: https://www.keysight.com/blogs/en/tech/nwvs/2024/01/22/threatsin2023-jan-2024</w:t>
+      </w:r>
+    </w:p>
+    <w:p>
+      <w:pPr>
+        <w:pStyle w:val="Bibliografa"/>
+        <w:rPr>
+          <w:rFonts w:cs="Arial"/>
+        </w:rPr>
+      </w:pPr>
+      <w:r>
+        <w:rPr>
+          <w:rFonts w:cs="Arial"/>
+        </w:rPr>
+        <w:t>11.</w:t>
+      </w:r>
+      <w:r>
+        <w:rPr>
+          <w:rFonts w:cs="Arial"/>
+        </w:rPr>
+        <w:tab/>
+        <w:t xml:space="preserve">Merino PP. Las pérdidas por ciberdelincuencia alcanzan un </w:t>
+      </w:r>
+      <w:proofErr w:type="gramStart"/>
+      <w:r>
+        <w:rPr>
+          <w:rFonts w:cs="Arial"/>
+        </w:rPr>
+        <w:t>nuevo récord</w:t>
+      </w:r>
+      <w:proofErr w:type="gramEnd"/>
+      <w:r>
+        <w:rPr>
+          <w:rFonts w:cs="Arial"/>
+        </w:rPr>
+        <w:t xml:space="preserve"> superando los 12.500 millones de dólares en 2023, según el FBI [Internet]. </w:t>
+      </w:r>
+      <w:proofErr w:type="spellStart"/>
+      <w:r>
+        <w:rPr>
+          <w:rFonts w:cs="Arial"/>
+        </w:rPr>
+        <w:t>CyberSecurity</w:t>
+      </w:r>
+      <w:proofErr w:type="spellEnd"/>
+      <w:r>
+        <w:rPr>
+          <w:rFonts w:cs="Arial"/>
+        </w:rPr>
+        <w:t xml:space="preserve"> News. 2024 [citado 5 de abril de 2024]. Disponible en: https://cybersecuritynews.es/las-perdidas-por-ciberdelincuencia-alcanzan-un-nuevo-record-superando-los-12-500-millones-de-dolares-en-2023-segun-el-fbi/</w:t>
       </w:r>
     </w:p>
     <w:p>
@@ -8235,8 +9563,8 @@
     </w:p>
     <w:p/>
     <w:sectPr>
-      <w:headerReference w:type="default" r:id="rId20"/>
-      <w:footerReference w:type="default" r:id="rId21"/>
+      <w:headerReference w:type="default" r:id="rId21"/>
+      <w:footerReference w:type="default" r:id="rId22"/>
       <w:pgSz w:w="11906" w:h="16838"/>
       <w:pgMar w:top="1440" w:right="1440" w:bottom="1440" w:left="1440" w:header="0" w:footer="720" w:gutter="0"/>
       <w:cols w:space="720"/>
@@ -12492,6 +13820,119 @@
     </w:lvl>
   </w:abstractNum>
   <w:abstractNum w:abstractNumId="35" w15:restartNumberingAfterBreak="0">
+    <w:nsid w:val="490F10A7"/>
+    <w:multiLevelType w:val="hybridMultilevel"/>
+    <w:tmpl w:val="F71C9422"/>
+    <w:lvl w:ilvl="0" w:tplc="0C0A0001">
+      <w:start w:val="1"/>
+      <w:numFmt w:val="bullet"/>
+      <w:lvlText w:val=""/>
+      <w:lvlJc w:val="left"/>
+      <w:pPr>
+        <w:ind w:left="720" w:hanging="360"/>
+      </w:pPr>
+      <w:rPr>
+        <w:rFonts w:ascii="Symbol" w:hAnsi="Symbol" w:hint="default"/>
+      </w:rPr>
+    </w:lvl>
+    <w:lvl w:ilvl="1" w:tplc="0C0A0003" w:tentative="1">
+      <w:start w:val="1"/>
+      <w:numFmt w:val="bullet"/>
+      <w:lvlText w:val="o"/>
+      <w:lvlJc w:val="left"/>
+      <w:pPr>
+        <w:ind w:left="1440" w:hanging="360"/>
+      </w:pPr>
+      <w:rPr>
+        <w:rFonts w:ascii="Courier New" w:hAnsi="Courier New" w:cs="Courier New" w:hint="default"/>
+      </w:rPr>
+    </w:lvl>
+    <w:lvl w:ilvl="2" w:tplc="0C0A0005" w:tentative="1">
+      <w:start w:val="1"/>
+      <w:numFmt w:val="bullet"/>
+      <w:lvlText w:val=""/>
+      <w:lvlJc w:val="left"/>
+      <w:pPr>
+        <w:ind w:left="2160" w:hanging="360"/>
+      </w:pPr>
+      <w:rPr>
+        <w:rFonts w:ascii="Wingdings" w:hAnsi="Wingdings" w:hint="default"/>
+      </w:rPr>
+    </w:lvl>
+    <w:lvl w:ilvl="3" w:tplc="0C0A0001" w:tentative="1">
+      <w:start w:val="1"/>
+      <w:numFmt w:val="bullet"/>
+      <w:lvlText w:val=""/>
+      <w:lvlJc w:val="left"/>
+      <w:pPr>
+        <w:ind w:left="2880" w:hanging="360"/>
+      </w:pPr>
+      <w:rPr>
+        <w:rFonts w:ascii="Symbol" w:hAnsi="Symbol" w:hint="default"/>
+      </w:rPr>
+    </w:lvl>
+    <w:lvl w:ilvl="4" w:tplc="0C0A0003" w:tentative="1">
+      <w:start w:val="1"/>
+      <w:numFmt w:val="bullet"/>
+      <w:lvlText w:val="o"/>
+      <w:lvlJc w:val="left"/>
+      <w:pPr>
+        <w:ind w:left="3600" w:hanging="360"/>
+      </w:pPr>
+      <w:rPr>
+        <w:rFonts w:ascii="Courier New" w:hAnsi="Courier New" w:cs="Courier New" w:hint="default"/>
+      </w:rPr>
+    </w:lvl>
+    <w:lvl w:ilvl="5" w:tplc="0C0A0005" w:tentative="1">
+      <w:start w:val="1"/>
+      <w:numFmt w:val="bullet"/>
+      <w:lvlText w:val=""/>
+      <w:lvlJc w:val="left"/>
+      <w:pPr>
+        <w:ind w:left="4320" w:hanging="360"/>
+      </w:pPr>
+      <w:rPr>
+        <w:rFonts w:ascii="Wingdings" w:hAnsi="Wingdings" w:hint="default"/>
+      </w:rPr>
+    </w:lvl>
+    <w:lvl w:ilvl="6" w:tplc="0C0A0001" w:tentative="1">
+      <w:start w:val="1"/>
+      <w:numFmt w:val="bullet"/>
+      <w:lvlText w:val=""/>
+      <w:lvlJc w:val="left"/>
+      <w:pPr>
+        <w:ind w:left="5040" w:hanging="360"/>
+      </w:pPr>
+      <w:rPr>
+        <w:rFonts w:ascii="Symbol" w:hAnsi="Symbol" w:hint="default"/>
+      </w:rPr>
+    </w:lvl>
+    <w:lvl w:ilvl="7" w:tplc="0C0A0003" w:tentative="1">
+      <w:start w:val="1"/>
+      <w:numFmt w:val="bullet"/>
+      <w:lvlText w:val="o"/>
+      <w:lvlJc w:val="left"/>
+      <w:pPr>
+        <w:ind w:left="5760" w:hanging="360"/>
+      </w:pPr>
+      <w:rPr>
+        <w:rFonts w:ascii="Courier New" w:hAnsi="Courier New" w:cs="Courier New" w:hint="default"/>
+      </w:rPr>
+    </w:lvl>
+    <w:lvl w:ilvl="8" w:tplc="0C0A0005" w:tentative="1">
+      <w:start w:val="1"/>
+      <w:numFmt w:val="bullet"/>
+      <w:lvlText w:val=""/>
+      <w:lvlJc w:val="left"/>
+      <w:pPr>
+        <w:ind w:left="6480" w:hanging="360"/>
+      </w:pPr>
+      <w:rPr>
+        <w:rFonts w:ascii="Wingdings" w:hAnsi="Wingdings" w:hint="default"/>
+      </w:rPr>
+    </w:lvl>
+  </w:abstractNum>
+  <w:abstractNum w:abstractNumId="36" w15:restartNumberingAfterBreak="0">
     <w:nsid w:val="499C2469"/>
     <w:multiLevelType w:val="multilevel"/>
     <w:tmpl w:val="35F09FC8"/>
@@ -12596,7 +14037,7 @@
       </w:rPr>
     </w:lvl>
   </w:abstractNum>
-  <w:abstractNum w:abstractNumId="36" w15:restartNumberingAfterBreak="0">
+  <w:abstractNum w:abstractNumId="37" w15:restartNumberingAfterBreak="0">
     <w:nsid w:val="499D5008"/>
     <w:multiLevelType w:val="multilevel"/>
     <w:tmpl w:val="1A126CCE"/>
@@ -12701,7 +14142,7 @@
       </w:rPr>
     </w:lvl>
   </w:abstractNum>
-  <w:abstractNum w:abstractNumId="37" w15:restartNumberingAfterBreak="0">
+  <w:abstractNum w:abstractNumId="38" w15:restartNumberingAfterBreak="0">
     <w:nsid w:val="4AE31E79"/>
     <w:multiLevelType w:val="multilevel"/>
     <w:tmpl w:val="93A6C560"/>
@@ -12806,7 +14247,7 @@
       </w:rPr>
     </w:lvl>
   </w:abstractNum>
-  <w:abstractNum w:abstractNumId="38" w15:restartNumberingAfterBreak="0">
+  <w:abstractNum w:abstractNumId="39" w15:restartNumberingAfterBreak="0">
     <w:nsid w:val="527176A3"/>
     <w:multiLevelType w:val="hybridMultilevel"/>
     <w:tmpl w:val="14CC12EE"/>
@@ -12919,7 +14360,7 @@
       </w:rPr>
     </w:lvl>
   </w:abstractNum>
-  <w:abstractNum w:abstractNumId="39" w15:restartNumberingAfterBreak="0">
+  <w:abstractNum w:abstractNumId="40" w15:restartNumberingAfterBreak="0">
     <w:nsid w:val="52E73E4E"/>
     <w:multiLevelType w:val="multilevel"/>
     <w:tmpl w:val="103C2318"/>
@@ -13033,7 +14474,7 @@
       </w:rPr>
     </w:lvl>
   </w:abstractNum>
-  <w:abstractNum w:abstractNumId="40" w15:restartNumberingAfterBreak="0">
+  <w:abstractNum w:abstractNumId="41" w15:restartNumberingAfterBreak="0">
     <w:nsid w:val="54244340"/>
     <w:multiLevelType w:val="multilevel"/>
     <w:tmpl w:val="5E22B23C"/>
@@ -13138,7 +14579,7 @@
       </w:rPr>
     </w:lvl>
   </w:abstractNum>
-  <w:abstractNum w:abstractNumId="41" w15:restartNumberingAfterBreak="0">
+  <w:abstractNum w:abstractNumId="42" w15:restartNumberingAfterBreak="0">
     <w:nsid w:val="55D50C40"/>
     <w:multiLevelType w:val="multilevel"/>
     <w:tmpl w:val="4782A5D0"/>
@@ -13243,7 +14684,7 @@
       </w:rPr>
     </w:lvl>
   </w:abstractNum>
-  <w:abstractNum w:abstractNumId="42" w15:restartNumberingAfterBreak="0">
+  <w:abstractNum w:abstractNumId="43" w15:restartNumberingAfterBreak="0">
     <w:nsid w:val="5BCB458C"/>
     <w:multiLevelType w:val="multilevel"/>
     <w:tmpl w:val="BB286D64"/>
@@ -13357,7 +14798,7 @@
       </w:rPr>
     </w:lvl>
   </w:abstractNum>
-  <w:abstractNum w:abstractNumId="43" w15:restartNumberingAfterBreak="0">
+  <w:abstractNum w:abstractNumId="44" w15:restartNumberingAfterBreak="0">
     <w:nsid w:val="5F75659B"/>
     <w:multiLevelType w:val="hybridMultilevel"/>
     <w:tmpl w:val="9AFC22D0"/>
@@ -13469,7 +14910,7 @@
       </w:rPr>
     </w:lvl>
   </w:abstractNum>
-  <w:abstractNum w:abstractNumId="44" w15:restartNumberingAfterBreak="0">
+  <w:abstractNum w:abstractNumId="45" w15:restartNumberingAfterBreak="0">
     <w:nsid w:val="60921B40"/>
     <w:multiLevelType w:val="multilevel"/>
     <w:tmpl w:val="190C3D06"/>
@@ -13583,7 +15024,7 @@
       </w:rPr>
     </w:lvl>
   </w:abstractNum>
-  <w:abstractNum w:abstractNumId="45" w15:restartNumberingAfterBreak="0">
+  <w:abstractNum w:abstractNumId="46" w15:restartNumberingAfterBreak="0">
     <w:nsid w:val="62B22183"/>
     <w:multiLevelType w:val="multilevel"/>
     <w:tmpl w:val="BA8C13D4"/>
@@ -13688,7 +15129,7 @@
       </w:rPr>
     </w:lvl>
   </w:abstractNum>
-  <w:abstractNum w:abstractNumId="46" w15:restartNumberingAfterBreak="0">
+  <w:abstractNum w:abstractNumId="47" w15:restartNumberingAfterBreak="0">
     <w:nsid w:val="630449B1"/>
     <w:multiLevelType w:val="multilevel"/>
     <w:tmpl w:val="965004CC"/>
@@ -13802,7 +15243,7 @@
       </w:rPr>
     </w:lvl>
   </w:abstractNum>
-  <w:abstractNum w:abstractNumId="47" w15:restartNumberingAfterBreak="0">
+  <w:abstractNum w:abstractNumId="48" w15:restartNumberingAfterBreak="0">
     <w:nsid w:val="64F7211E"/>
     <w:multiLevelType w:val="multilevel"/>
     <w:tmpl w:val="8126FD2E"/>
@@ -13907,7 +15348,7 @@
       </w:rPr>
     </w:lvl>
   </w:abstractNum>
-  <w:abstractNum w:abstractNumId="48" w15:restartNumberingAfterBreak="0">
+  <w:abstractNum w:abstractNumId="49" w15:restartNumberingAfterBreak="0">
     <w:nsid w:val="67532E73"/>
     <w:multiLevelType w:val="multilevel"/>
     <w:tmpl w:val="3C8E8102"/>
@@ -14012,7 +15453,7 @@
       </w:rPr>
     </w:lvl>
   </w:abstractNum>
-  <w:abstractNum w:abstractNumId="49" w15:restartNumberingAfterBreak="0">
+  <w:abstractNum w:abstractNumId="50" w15:restartNumberingAfterBreak="0">
     <w:nsid w:val="67805EC0"/>
     <w:multiLevelType w:val="multilevel"/>
     <w:tmpl w:val="706EABE0"/>
@@ -14117,7 +15558,7 @@
       </w:rPr>
     </w:lvl>
   </w:abstractNum>
-  <w:abstractNum w:abstractNumId="50" w15:restartNumberingAfterBreak="0">
+  <w:abstractNum w:abstractNumId="51" w15:restartNumberingAfterBreak="0">
     <w:nsid w:val="69522FF4"/>
     <w:multiLevelType w:val="multilevel"/>
     <w:tmpl w:val="A6184F82"/>
@@ -14222,7 +15663,7 @@
       </w:rPr>
     </w:lvl>
   </w:abstractNum>
-  <w:abstractNum w:abstractNumId="51" w15:restartNumberingAfterBreak="0">
+  <w:abstractNum w:abstractNumId="52" w15:restartNumberingAfterBreak="0">
     <w:nsid w:val="6C0D1062"/>
     <w:multiLevelType w:val="multilevel"/>
     <w:tmpl w:val="57E0B84C"/>
@@ -14327,7 +15768,7 @@
       </w:rPr>
     </w:lvl>
   </w:abstractNum>
-  <w:abstractNum w:abstractNumId="52" w15:restartNumberingAfterBreak="0">
+  <w:abstractNum w:abstractNumId="53" w15:restartNumberingAfterBreak="0">
     <w:nsid w:val="6CA65D23"/>
     <w:multiLevelType w:val="multilevel"/>
     <w:tmpl w:val="8EE457B2"/>
@@ -14441,7 +15882,7 @@
       </w:rPr>
     </w:lvl>
   </w:abstractNum>
-  <w:abstractNum w:abstractNumId="53" w15:restartNumberingAfterBreak="0">
+  <w:abstractNum w:abstractNumId="54" w15:restartNumberingAfterBreak="0">
     <w:nsid w:val="6E754120"/>
     <w:multiLevelType w:val="multilevel"/>
     <w:tmpl w:val="768EA10E"/>
@@ -14555,7 +15996,7 @@
       </w:rPr>
     </w:lvl>
   </w:abstractNum>
-  <w:abstractNum w:abstractNumId="54" w15:restartNumberingAfterBreak="0">
+  <w:abstractNum w:abstractNumId="55" w15:restartNumberingAfterBreak="0">
     <w:nsid w:val="71B92111"/>
     <w:multiLevelType w:val="multilevel"/>
     <w:tmpl w:val="6AFCC4BE"/>
@@ -14669,7 +16110,7 @@
       </w:rPr>
     </w:lvl>
   </w:abstractNum>
-  <w:abstractNum w:abstractNumId="55" w15:restartNumberingAfterBreak="0">
+  <w:abstractNum w:abstractNumId="56" w15:restartNumberingAfterBreak="0">
     <w:nsid w:val="751A3AAD"/>
     <w:multiLevelType w:val="multilevel"/>
     <w:tmpl w:val="78527DAE"/>
@@ -14783,7 +16224,7 @@
       </w:rPr>
     </w:lvl>
   </w:abstractNum>
-  <w:abstractNum w:abstractNumId="56" w15:restartNumberingAfterBreak="0">
+  <w:abstractNum w:abstractNumId="57" w15:restartNumberingAfterBreak="0">
     <w:nsid w:val="777D5274"/>
     <w:multiLevelType w:val="multilevel"/>
     <w:tmpl w:val="D956535E"/>
@@ -14897,7 +16338,7 @@
       </w:rPr>
     </w:lvl>
   </w:abstractNum>
-  <w:abstractNum w:abstractNumId="57" w15:restartNumberingAfterBreak="0">
+  <w:abstractNum w:abstractNumId="58" w15:restartNumberingAfterBreak="0">
     <w:nsid w:val="794B7D0D"/>
     <w:multiLevelType w:val="multilevel"/>
     <w:tmpl w:val="554EE320"/>
@@ -15011,7 +16452,7 @@
       </w:rPr>
     </w:lvl>
   </w:abstractNum>
-  <w:abstractNum w:abstractNumId="58" w15:restartNumberingAfterBreak="0">
+  <w:abstractNum w:abstractNumId="59" w15:restartNumberingAfterBreak="0">
     <w:nsid w:val="797C4D89"/>
     <w:multiLevelType w:val="multilevel"/>
     <w:tmpl w:val="A99EBF12"/>
@@ -15125,7 +16566,7 @@
       </w:rPr>
     </w:lvl>
   </w:abstractNum>
-  <w:abstractNum w:abstractNumId="59" w15:restartNumberingAfterBreak="0">
+  <w:abstractNum w:abstractNumId="60" w15:restartNumberingAfterBreak="0">
     <w:nsid w:val="7DD76A5F"/>
     <w:multiLevelType w:val="multilevel"/>
     <w:tmpl w:val="18DAB228"/>
@@ -15230,7 +16671,7 @@
       </w:rPr>
     </w:lvl>
   </w:abstractNum>
-  <w:abstractNum w:abstractNumId="60" w15:restartNumberingAfterBreak="0">
+  <w:abstractNum w:abstractNumId="61" w15:restartNumberingAfterBreak="0">
     <w:nsid w:val="7EC80D9E"/>
     <w:multiLevelType w:val="multilevel"/>
     <w:tmpl w:val="4E6E447A"/>
@@ -15341,6 +16782,119 @@
       </w:pPr>
       <w:rPr>
         <w:u w:val="none"/>
+      </w:rPr>
+    </w:lvl>
+  </w:abstractNum>
+  <w:abstractNum w:abstractNumId="62" w15:restartNumberingAfterBreak="0">
+    <w:nsid w:val="7EFC69BC"/>
+    <w:multiLevelType w:val="hybridMultilevel"/>
+    <w:tmpl w:val="32B4723C"/>
+    <w:lvl w:ilvl="0" w:tplc="0C0A0001">
+      <w:start w:val="1"/>
+      <w:numFmt w:val="bullet"/>
+      <w:lvlText w:val=""/>
+      <w:lvlJc w:val="left"/>
+      <w:pPr>
+        <w:ind w:left="720" w:hanging="360"/>
+      </w:pPr>
+      <w:rPr>
+        <w:rFonts w:ascii="Symbol" w:hAnsi="Symbol" w:hint="default"/>
+      </w:rPr>
+    </w:lvl>
+    <w:lvl w:ilvl="1" w:tplc="0C0A0003" w:tentative="1">
+      <w:start w:val="1"/>
+      <w:numFmt w:val="bullet"/>
+      <w:lvlText w:val="o"/>
+      <w:lvlJc w:val="left"/>
+      <w:pPr>
+        <w:ind w:left="1440" w:hanging="360"/>
+      </w:pPr>
+      <w:rPr>
+        <w:rFonts w:ascii="Courier New" w:hAnsi="Courier New" w:cs="Courier New" w:hint="default"/>
+      </w:rPr>
+    </w:lvl>
+    <w:lvl w:ilvl="2" w:tplc="0C0A0005" w:tentative="1">
+      <w:start w:val="1"/>
+      <w:numFmt w:val="bullet"/>
+      <w:lvlText w:val=""/>
+      <w:lvlJc w:val="left"/>
+      <w:pPr>
+        <w:ind w:left="2160" w:hanging="360"/>
+      </w:pPr>
+      <w:rPr>
+        <w:rFonts w:ascii="Wingdings" w:hAnsi="Wingdings" w:hint="default"/>
+      </w:rPr>
+    </w:lvl>
+    <w:lvl w:ilvl="3" w:tplc="0C0A0001" w:tentative="1">
+      <w:start w:val="1"/>
+      <w:numFmt w:val="bullet"/>
+      <w:lvlText w:val=""/>
+      <w:lvlJc w:val="left"/>
+      <w:pPr>
+        <w:ind w:left="2880" w:hanging="360"/>
+      </w:pPr>
+      <w:rPr>
+        <w:rFonts w:ascii="Symbol" w:hAnsi="Symbol" w:hint="default"/>
+      </w:rPr>
+    </w:lvl>
+    <w:lvl w:ilvl="4" w:tplc="0C0A0003" w:tentative="1">
+      <w:start w:val="1"/>
+      <w:numFmt w:val="bullet"/>
+      <w:lvlText w:val="o"/>
+      <w:lvlJc w:val="left"/>
+      <w:pPr>
+        <w:ind w:left="3600" w:hanging="360"/>
+      </w:pPr>
+      <w:rPr>
+        <w:rFonts w:ascii="Courier New" w:hAnsi="Courier New" w:cs="Courier New" w:hint="default"/>
+      </w:rPr>
+    </w:lvl>
+    <w:lvl w:ilvl="5" w:tplc="0C0A0005" w:tentative="1">
+      <w:start w:val="1"/>
+      <w:numFmt w:val="bullet"/>
+      <w:lvlText w:val=""/>
+      <w:lvlJc w:val="left"/>
+      <w:pPr>
+        <w:ind w:left="4320" w:hanging="360"/>
+      </w:pPr>
+      <w:rPr>
+        <w:rFonts w:ascii="Wingdings" w:hAnsi="Wingdings" w:hint="default"/>
+      </w:rPr>
+    </w:lvl>
+    <w:lvl w:ilvl="6" w:tplc="0C0A0001" w:tentative="1">
+      <w:start w:val="1"/>
+      <w:numFmt w:val="bullet"/>
+      <w:lvlText w:val=""/>
+      <w:lvlJc w:val="left"/>
+      <w:pPr>
+        <w:ind w:left="5040" w:hanging="360"/>
+      </w:pPr>
+      <w:rPr>
+        <w:rFonts w:ascii="Symbol" w:hAnsi="Symbol" w:hint="default"/>
+      </w:rPr>
+    </w:lvl>
+    <w:lvl w:ilvl="7" w:tplc="0C0A0003" w:tentative="1">
+      <w:start w:val="1"/>
+      <w:numFmt w:val="bullet"/>
+      <w:lvlText w:val="o"/>
+      <w:lvlJc w:val="left"/>
+      <w:pPr>
+        <w:ind w:left="5760" w:hanging="360"/>
+      </w:pPr>
+      <w:rPr>
+        <w:rFonts w:ascii="Courier New" w:hAnsi="Courier New" w:cs="Courier New" w:hint="default"/>
+      </w:rPr>
+    </w:lvl>
+    <w:lvl w:ilvl="8" w:tplc="0C0A0005" w:tentative="1">
+      <w:start w:val="1"/>
+      <w:numFmt w:val="bullet"/>
+      <w:lvlText w:val=""/>
+      <w:lvlJc w:val="left"/>
+      <w:pPr>
+        <w:ind w:left="6480" w:hanging="360"/>
+      </w:pPr>
+      <w:rPr>
+        <w:rFonts w:ascii="Wingdings" w:hAnsi="Wingdings" w:hint="default"/>
       </w:rPr>
     </w:lvl>
   </w:abstractNum>
@@ -15357,7 +16911,7 @@
     <w:abstractNumId w:val="5"/>
   </w:num>
   <w:num w:numId="5" w16cid:durableId="581717932">
-    <w:abstractNumId w:val="49"/>
+    <w:abstractNumId w:val="50"/>
   </w:num>
   <w:num w:numId="6" w16cid:durableId="818614706">
     <w:abstractNumId w:val="27"/>
@@ -15366,34 +16920,34 @@
     <w:abstractNumId w:val="4"/>
   </w:num>
   <w:num w:numId="8" w16cid:durableId="285039402">
-    <w:abstractNumId w:val="54"/>
+    <w:abstractNumId w:val="55"/>
   </w:num>
   <w:num w:numId="9" w16cid:durableId="422143676">
     <w:abstractNumId w:val="20"/>
   </w:num>
   <w:num w:numId="10" w16cid:durableId="1213612855">
-    <w:abstractNumId w:val="58"/>
+    <w:abstractNumId w:val="59"/>
   </w:num>
   <w:num w:numId="11" w16cid:durableId="1488933904">
-    <w:abstractNumId w:val="36"/>
+    <w:abstractNumId w:val="37"/>
   </w:num>
   <w:num w:numId="12" w16cid:durableId="551621111">
     <w:abstractNumId w:val="24"/>
   </w:num>
   <w:num w:numId="13" w16cid:durableId="321667668">
-    <w:abstractNumId w:val="45"/>
+    <w:abstractNumId w:val="46"/>
   </w:num>
   <w:num w:numId="14" w16cid:durableId="470288850">
-    <w:abstractNumId w:val="40"/>
+    <w:abstractNumId w:val="41"/>
   </w:num>
   <w:num w:numId="15" w16cid:durableId="1701127514">
-    <w:abstractNumId w:val="56"/>
+    <w:abstractNumId w:val="57"/>
   </w:num>
   <w:num w:numId="16" w16cid:durableId="2030714406">
     <w:abstractNumId w:val="22"/>
   </w:num>
   <w:num w:numId="17" w16cid:durableId="360134506">
-    <w:abstractNumId w:val="53"/>
+    <w:abstractNumId w:val="54"/>
   </w:num>
   <w:num w:numId="18" w16cid:durableId="1846285437">
     <w:abstractNumId w:val="7"/>
@@ -15402,13 +16956,13 @@
     <w:abstractNumId w:val="25"/>
   </w:num>
   <w:num w:numId="20" w16cid:durableId="1917283295">
-    <w:abstractNumId w:val="52"/>
+    <w:abstractNumId w:val="53"/>
   </w:num>
   <w:num w:numId="21" w16cid:durableId="627468784">
     <w:abstractNumId w:val="18"/>
   </w:num>
   <w:num w:numId="22" w16cid:durableId="1751272981">
-    <w:abstractNumId w:val="48"/>
+    <w:abstractNumId w:val="49"/>
   </w:num>
   <w:num w:numId="23" w16cid:durableId="175508404">
     <w:abstractNumId w:val="28"/>
@@ -15417,7 +16971,7 @@
     <w:abstractNumId w:val="14"/>
   </w:num>
   <w:num w:numId="25" w16cid:durableId="603925723">
-    <w:abstractNumId w:val="46"/>
+    <w:abstractNumId w:val="47"/>
   </w:num>
   <w:num w:numId="26" w16cid:durableId="2141919927">
     <w:abstractNumId w:val="1"/>
@@ -15432,34 +16986,34 @@
     <w:abstractNumId w:val="32"/>
   </w:num>
   <w:num w:numId="30" w16cid:durableId="1007443872">
-    <w:abstractNumId w:val="47"/>
+    <w:abstractNumId w:val="48"/>
   </w:num>
   <w:num w:numId="31" w16cid:durableId="1666859291">
     <w:abstractNumId w:val="31"/>
   </w:num>
   <w:num w:numId="32" w16cid:durableId="67851346">
-    <w:abstractNumId w:val="55"/>
+    <w:abstractNumId w:val="56"/>
   </w:num>
   <w:num w:numId="33" w16cid:durableId="377973346">
     <w:abstractNumId w:val="3"/>
   </w:num>
   <w:num w:numId="34" w16cid:durableId="2007896131">
-    <w:abstractNumId w:val="57"/>
+    <w:abstractNumId w:val="58"/>
   </w:num>
   <w:num w:numId="35" w16cid:durableId="957761889">
-    <w:abstractNumId w:val="60"/>
+    <w:abstractNumId w:val="61"/>
   </w:num>
   <w:num w:numId="36" w16cid:durableId="1222791478">
     <w:abstractNumId w:val="33"/>
   </w:num>
   <w:num w:numId="37" w16cid:durableId="895169120">
-    <w:abstractNumId w:val="35"/>
+    <w:abstractNumId w:val="36"/>
   </w:num>
   <w:num w:numId="38" w16cid:durableId="1184634183">
-    <w:abstractNumId w:val="41"/>
+    <w:abstractNumId w:val="42"/>
   </w:num>
   <w:num w:numId="39" w16cid:durableId="2017539773">
-    <w:abstractNumId w:val="51"/>
+    <w:abstractNumId w:val="52"/>
   </w:num>
   <w:num w:numId="40" w16cid:durableId="1083067334">
     <w:abstractNumId w:val="23"/>
@@ -15468,7 +17022,7 @@
     <w:abstractNumId w:val="26"/>
   </w:num>
   <w:num w:numId="42" w16cid:durableId="1277446433">
-    <w:abstractNumId w:val="39"/>
+    <w:abstractNumId w:val="40"/>
   </w:num>
   <w:num w:numId="43" w16cid:durableId="1149782657">
     <w:abstractNumId w:val="30"/>
@@ -15483,7 +17037,7 @@
     <w:abstractNumId w:val="17"/>
   </w:num>
   <w:num w:numId="47" w16cid:durableId="853035741">
-    <w:abstractNumId w:val="37"/>
+    <w:abstractNumId w:val="38"/>
   </w:num>
   <w:num w:numId="48" w16cid:durableId="777262367">
     <w:abstractNumId w:val="29"/>
@@ -15492,7 +17046,7 @@
     <w:abstractNumId w:val="8"/>
   </w:num>
   <w:num w:numId="50" w16cid:durableId="1122187834">
-    <w:abstractNumId w:val="50"/>
+    <w:abstractNumId w:val="51"/>
   </w:num>
   <w:num w:numId="51" w16cid:durableId="1311397256">
     <w:abstractNumId w:val="2"/>
@@ -15501,7 +17055,7 @@
     <w:abstractNumId w:val="16"/>
   </w:num>
   <w:num w:numId="53" w16cid:durableId="761685616">
-    <w:abstractNumId w:val="59"/>
+    <w:abstractNumId w:val="60"/>
   </w:num>
   <w:num w:numId="54" w16cid:durableId="1006253092">
     <w:abstractNumId w:val="15"/>
@@ -15510,7 +17064,7 @@
     <w:abstractNumId w:val="10"/>
   </w:num>
   <w:num w:numId="56" w16cid:durableId="298535955">
-    <w:abstractNumId w:val="42"/>
+    <w:abstractNumId w:val="43"/>
   </w:num>
   <w:num w:numId="57" w16cid:durableId="545918190">
     <w:abstractNumId w:val="21"/>
@@ -15519,13 +17073,19 @@
     <w:abstractNumId w:val="34"/>
   </w:num>
   <w:num w:numId="59" w16cid:durableId="972635242">
+    <w:abstractNumId w:val="45"/>
+  </w:num>
+  <w:num w:numId="60" w16cid:durableId="2128692166">
+    <w:abstractNumId w:val="39"/>
+  </w:num>
+  <w:num w:numId="61" w16cid:durableId="490367223">
     <w:abstractNumId w:val="44"/>
   </w:num>
-  <w:num w:numId="60" w16cid:durableId="2128692166">
-    <w:abstractNumId w:val="38"/>
+  <w:num w:numId="62" w16cid:durableId="2044623281">
+    <w:abstractNumId w:val="35"/>
   </w:num>
-  <w:num w:numId="61" w16cid:durableId="490367223">
-    <w:abstractNumId w:val="43"/>
+  <w:num w:numId="63" w16cid:durableId="2041055091">
+    <w:abstractNumId w:val="62"/>
   </w:num>
   <w:numIdMacAtCleanup w:val="60"/>
 </w:numbering>
@@ -16052,7 +17612,6 @@
   <w:style w:type="character" w:default="1" w:styleId="Fuentedeprrafopredeter">
     <w:name w:val="Default Paragraph Font"/>
     <w:uiPriority w:val="1"/>
-    <w:semiHidden/>
     <w:unhideWhenUsed/>
   </w:style>
   <w:style w:type="table" w:default="1" w:styleId="Tablanormal">

</xml_diff>